<commit_message>
Clean up of table captions
</commit_message>
<xml_diff>
--- a/input/ResourceTemplate.docx
+++ b/input/ResourceTemplate.docx
@@ -1,6 +1,6 @@
 
 <file path=word/document.xml><?xml version="1.0" encoding="utf-8"?>
-<w:document xmlns:wpc="http://schemas.microsoft.com/office/word/2010/wordprocessingCanvas" xmlns:mc="http://schemas.openxmlformats.org/markup-compatibility/2006" xmlns:o="urn:schemas-microsoft-com:office:office" xmlns:r="http://schemas.openxmlformats.org/officeDocument/2006/relationships" xmlns:m="http://schemas.openxmlformats.org/officeDocument/2006/math" xmlns:v="urn:schemas-microsoft-com:vml" xmlns:wp14="http://schemas.microsoft.com/office/word/2010/wordprocessingDrawing" xmlns:wp="http://schemas.openxmlformats.org/drawingml/2006/wordprocessingDrawing" xmlns:w10="urn:schemas-microsoft-com:office:word" xmlns:w="http://schemas.openxmlformats.org/wordprocessingml/2006/main" xmlns:w14="http://schemas.microsoft.com/office/word/2010/wordml" xmlns:w15="http://schemas.microsoft.com/office/word/2012/wordml" xmlns:wpg="http://schemas.microsoft.com/office/word/2010/wordprocessingGroup" xmlns:wpi="http://schemas.microsoft.com/office/word/2010/wordprocessingInk" xmlns:wne="http://schemas.microsoft.com/office/word/2006/wordml" xmlns:wps="http://schemas.microsoft.com/office/word/2010/wordprocessingShape" mc:Ignorable="w14 w15 wp14">
+<w:document xmlns:wpc="http://schemas.microsoft.com/office/word/2010/wordprocessingCanvas" xmlns:cx="http://schemas.microsoft.com/office/drawing/2014/chartex" xmlns:cx1="http://schemas.microsoft.com/office/drawing/2015/9/8/chartex" xmlns:mc="http://schemas.openxmlformats.org/markup-compatibility/2006" xmlns:o="urn:schemas-microsoft-com:office:office" xmlns:r="http://schemas.openxmlformats.org/officeDocument/2006/relationships" xmlns:m="http://schemas.openxmlformats.org/officeDocument/2006/math" xmlns:v="urn:schemas-microsoft-com:vml" xmlns:wp14="http://schemas.microsoft.com/office/word/2010/wordprocessingDrawing" xmlns:wp="http://schemas.openxmlformats.org/drawingml/2006/wordprocessingDrawing" xmlns:w10="urn:schemas-microsoft-com:office:word" xmlns:w="http://schemas.openxmlformats.org/wordprocessingml/2006/main" xmlns:w14="http://schemas.microsoft.com/office/word/2010/wordml" xmlns:w15="http://schemas.microsoft.com/office/word/2012/wordml" xmlns:w16se="http://schemas.microsoft.com/office/word/2015/wordml/symex" xmlns:wpg="http://schemas.microsoft.com/office/word/2010/wordprocessingGroup" xmlns:wpi="http://schemas.microsoft.com/office/word/2010/wordprocessingInk" xmlns:wne="http://schemas.microsoft.com/office/word/2006/wordml" xmlns:wps="http://schemas.microsoft.com/office/word/2010/wordprocessingShape" mc:Ignorable="w14 w15 w16se wp14">
   <w:body>
     <w:sdt>
       <w:sdtPr>
@@ -16,7 +16,7 @@
           <w:r>
             <w:rPr>
               <w:noProof/>
-              <w:lang w:val="en-GB" w:eastAsia="en-GB"/>
+              <w:lang w:eastAsia="ko-KR"/>
             </w:rPr>
             <mc:AlternateContent>
               <mc:Choice Requires="wpg">
@@ -217,12 +217,12 @@
               </mc:Choice>
               <mc:Fallback>
                 <w:pict>
-                  <v:group w14:anchorId="78617F97" id="Group 149" o:spid="_x0000_s1026" style="position:absolute;margin-left:0;margin-top:0;width:575.9pt;height:94.8pt;z-index:251662336;mso-width-percent:941;mso-height-percent:121;mso-top-percent:23;mso-position-horizontal:center;mso-position-horizontal-relative:page;mso-position-vertical-relative:page;mso-width-percent:941;mso-height-percent:121;mso-top-percent:23" coordsize="73152,12161" o:gfxdata="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">
-                    <v:shape id="Rectangle 51" o:spid="_x0000_s1027" style="position:absolute;width:73152;height:11303;visibility:visible;mso-wrap-style:square;v-text-anchor:middle" coordsize="7312660,1129665" o:gfxdata="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" path="m,l7312660,r,1129665l3619500,733425,,1091565,,xe" fillcolor="#5b9bd5 [3204]" stroked="f" strokeweight="1pt">
+                  <v:group w14:anchorId="25002C20" id="Group 149" o:spid="_x0000_s1026" style="position:absolute;margin-left:0;margin-top:0;width:575.9pt;height:94.8pt;z-index:251662336;mso-width-percent:941;mso-height-percent:121;mso-top-percent:23;mso-position-horizontal:center;mso-position-horizontal-relative:page;mso-position-vertical-relative:page;mso-width-percent:941;mso-height-percent:121;mso-top-percent:23" coordsize="73152,12161" o:gfxdata="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">
+                    <v:shape id="Rectangle 51" o:spid="_x0000_s1027" style="position:absolute;width:73152;height:11303;visibility:visible;mso-wrap-style:square;v-text-anchor:middle" coordsize="7312660,1129665" o:gfxdata="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" path="m,l7312660,r,1129665l3619500,733425,,1091565,,xe" fillcolor="#5b9bd5 [3204]" stroked="f" strokeweight="1pt">
                       <v:stroke joinstyle="miter"/>
                       <v:path arrowok="t" o:connecttype="custom" o:connectlocs="0,0;73177,0;73177,11310;36220,7343;0,10929;0,0" o:connectangles="0,0,0,0,0,0"/>
                     </v:shape>
-                    <v:rect id="Rectangle 151" o:spid="_x0000_s1028" style="position:absolute;width:73152;height:12161;visibility:visible;mso-wrap-style:square;v-text-anchor:middle" o:gfxdata="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" stroked="f" strokeweight="1pt">
+                    <v:rect id="Rectangle 151" o:spid="_x0000_s1028" style="position:absolute;width:73152;height:12161;visibility:visible;mso-wrap-style:square;v-text-anchor:middle" o:gfxdata="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" stroked="f" strokeweight="1pt">
                       <v:fill r:id="rId9" o:title="" recolor="t" rotate="t" type="frame"/>
                     </v:rect>
                     <w10:wrap anchorx="page" anchory="page"/>
@@ -234,7 +234,7 @@
           <w:r>
             <w:rPr>
               <w:noProof/>
-              <w:lang w:val="en-GB" w:eastAsia="en-GB"/>
+              <w:lang w:eastAsia="ko-KR"/>
             </w:rPr>
             <mc:AlternateContent>
               <mc:Choice Requires="wps">
@@ -362,7 +362,7 @@
           <w:r>
             <w:rPr>
               <w:noProof/>
-              <w:lang w:val="en-GB" w:eastAsia="en-GB"/>
+              <w:lang w:eastAsia="ko-KR"/>
             </w:rPr>
             <mc:AlternateContent>
               <mc:Choice Requires="wps">
@@ -463,19 +463,8 @@
                                         <w:sz w:val="56"/>
                                         <w:szCs w:val="56"/>
                                       </w:rPr>
-                                      <w:t xml:space="preserve">Blah </w:t>
+                                      <w:t>Blah Blah</w:t>
                                     </w:r>
-                                    <w:proofErr w:type="spellStart"/>
-                                    <w:r>
-                                      <w:rPr>
-                                        <w:caps/>
-                                        <w:color w:val="5B9BD5" w:themeColor="accent1"/>
-                                        <w:sz w:val="56"/>
-                                        <w:szCs w:val="56"/>
-                                      </w:rPr>
-                                      <w:t>Blah</w:t>
-                                    </w:r>
-                                    <w:proofErr w:type="spellEnd"/>
                                   </w:sdtContent>
                                 </w:sdt>
                               </w:p>
@@ -578,19 +567,8 @@
                                   <w:sz w:val="56"/>
                                   <w:szCs w:val="56"/>
                                 </w:rPr>
-                                <w:t xml:space="preserve">Blah </w:t>
+                                <w:t>Blah Blah</w:t>
                               </w:r>
-                              <w:proofErr w:type="spellStart"/>
-                              <w:r>
-                                <w:rPr>
-                                  <w:caps/>
-                                  <w:color w:val="5B9BD5" w:themeColor="accent1"/>
-                                  <w:sz w:val="56"/>
-                                  <w:szCs w:val="56"/>
-                                </w:rPr>
-                                <w:t>Blah</w:t>
-                              </w:r>
-                              <w:proofErr w:type="spellEnd"/>
                             </w:sdtContent>
                           </w:sdt>
                         </w:p>
@@ -696,7 +674,7 @@
       <w:r>
         <w:fldChar w:fldCharType="separate"/>
       </w:r>
-      <w:hyperlink w:anchor="_Toc404072939" w:history="1">
+      <w:hyperlink w:anchor="_Toc536092752" w:history="1">
         <w:r>
           <w:rPr>
             <w:rStyle w:val="Hyperlink"/>
@@ -735,7 +713,7 @@
           <w:rPr>
             <w:webHidden/>
           </w:rPr>
-          <w:instrText xml:space="preserve"> PAGEREF _Toc404072939 \h </w:instrText>
+          <w:instrText xml:space="preserve"> PAGEREF _Toc536092752 \h </w:instrText>
         </w:r>
         <w:r>
           <w:rPr>
@@ -752,7 +730,7 @@
           <w:rPr>
             <w:webHidden/>
           </w:rPr>
-          <w:t>3</w:t>
+          <w:t>2</w:t>
         </w:r>
         <w:r>
           <w:rPr>
@@ -773,7 +751,7 @@
           <w:lang w:eastAsia="ko-KR"/>
         </w:rPr>
       </w:pPr>
-      <w:hyperlink w:anchor="_Toc404072940" w:history="1">
+      <w:hyperlink w:anchor="_Toc536092753" w:history="1">
         <w:r>
           <w:rPr>
             <w:rStyle w:val="Hyperlink"/>
@@ -812,7 +790,7 @@
           <w:rPr>
             <w:webHidden/>
           </w:rPr>
-          <w:instrText xml:space="preserve"> PAGEREF _Toc404072940 \h </w:instrText>
+          <w:instrText xml:space="preserve"> PAGEREF _Toc536092753 \h </w:instrText>
         </w:r>
         <w:r>
           <w:rPr>
@@ -829,7 +807,7 @@
           <w:rPr>
             <w:webHidden/>
           </w:rPr>
-          <w:t>3</w:t>
+          <w:t>2</w:t>
         </w:r>
         <w:r>
           <w:rPr>
@@ -850,7 +828,7 @@
           <w:lang w:eastAsia="ko-KR"/>
         </w:rPr>
       </w:pPr>
-      <w:hyperlink w:anchor="_Toc404072941" w:history="1">
+      <w:hyperlink w:anchor="_Toc536092754" w:history="1">
         <w:r>
           <w:rPr>
             <w:rStyle w:val="Hyperlink"/>
@@ -889,7 +867,7 @@
           <w:rPr>
             <w:webHidden/>
           </w:rPr>
-          <w:instrText xml:space="preserve"> PAGEREF _Toc404072941 \h </w:instrText>
+          <w:instrText xml:space="preserve"> PAGEREF _Toc536092754 \h </w:instrText>
         </w:r>
         <w:r>
           <w:rPr>
@@ -906,7 +884,7 @@
           <w:rPr>
             <w:webHidden/>
           </w:rPr>
-          <w:t>3</w:t>
+          <w:t>2</w:t>
         </w:r>
         <w:r>
           <w:rPr>
@@ -927,7 +905,7 @@
           <w:lang w:eastAsia="ko-KR"/>
         </w:rPr>
       </w:pPr>
-      <w:hyperlink w:anchor="_Toc404072942" w:history="1">
+      <w:hyperlink w:anchor="_Toc536092755" w:history="1">
         <w:r>
           <w:rPr>
             <w:rStyle w:val="Hyperlink"/>
@@ -966,7 +944,7 @@
           <w:rPr>
             <w:webHidden/>
           </w:rPr>
-          <w:instrText xml:space="preserve"> PAGEREF _Toc404072942 \h </w:instrText>
+          <w:instrText xml:space="preserve"> PAGEREF _Toc536092755 \h </w:instrText>
         </w:r>
         <w:r>
           <w:rPr>
@@ -983,7 +961,7 @@
           <w:rPr>
             <w:webHidden/>
           </w:rPr>
-          <w:t>3</w:t>
+          <w:t>2</w:t>
         </w:r>
         <w:r>
           <w:rPr>
@@ -1004,7 +982,7 @@
           <w:lang w:eastAsia="ko-KR"/>
         </w:rPr>
       </w:pPr>
-      <w:hyperlink w:anchor="_Toc404072943" w:history="1">
+      <w:hyperlink w:anchor="_Toc536092756" w:history="1">
         <w:r>
           <w:rPr>
             <w:rStyle w:val="Hyperlink"/>
@@ -1043,7 +1021,7 @@
           <w:rPr>
             <w:webHidden/>
           </w:rPr>
-          <w:instrText xml:space="preserve"> PAGEREF _Toc404072943 \h </w:instrText>
+          <w:instrText xml:space="preserve"> PAGEREF _Toc536092756 \h </w:instrText>
         </w:r>
         <w:r>
           <w:rPr>
@@ -1060,7 +1038,7 @@
           <w:rPr>
             <w:webHidden/>
           </w:rPr>
-          <w:t>3</w:t>
+          <w:t>2</w:t>
         </w:r>
         <w:r>
           <w:rPr>
@@ -1081,7 +1059,7 @@
           <w:lang w:eastAsia="ko-KR"/>
         </w:rPr>
       </w:pPr>
-      <w:hyperlink w:anchor="_Toc404072944" w:history="1">
+      <w:hyperlink w:anchor="_Toc536092757" w:history="1">
         <w:r>
           <w:rPr>
             <w:rStyle w:val="Hyperlink"/>
@@ -1120,7 +1098,7 @@
           <w:rPr>
             <w:webHidden/>
           </w:rPr>
-          <w:instrText xml:space="preserve"> PAGEREF _Toc404072944 \h </w:instrText>
+          <w:instrText xml:space="preserve"> PAGEREF _Toc536092757 \h </w:instrText>
         </w:r>
         <w:r>
           <w:rPr>
@@ -1137,7 +1115,7 @@
           <w:rPr>
             <w:webHidden/>
           </w:rPr>
-          <w:t>3</w:t>
+          <w:t>2</w:t>
         </w:r>
         <w:r>
           <w:rPr>
@@ -1158,7 +1136,7 @@
           <w:lang w:eastAsia="ko-KR"/>
         </w:rPr>
       </w:pPr>
-      <w:hyperlink w:anchor="_Toc404072945" w:history="1">
+      <w:hyperlink w:anchor="_Toc536092758" w:history="1">
         <w:r>
           <w:rPr>
             <w:rStyle w:val="Hyperlink"/>
@@ -1197,7 +1175,7 @@
           <w:rPr>
             <w:webHidden/>
           </w:rPr>
-          <w:instrText xml:space="preserve"> PAGEREF _Toc404072945 \h </w:instrText>
+          <w:instrText xml:space="preserve"> PAGEREF _Toc536092758 \h </w:instrText>
         </w:r>
         <w:r>
           <w:rPr>
@@ -1214,7 +1192,7 @@
           <w:rPr>
             <w:webHidden/>
           </w:rPr>
-          <w:t>3</w:t>
+          <w:t>2</w:t>
         </w:r>
         <w:r>
           <w:rPr>
@@ -1235,7 +1213,7 @@
           <w:lang w:eastAsia="ko-KR"/>
         </w:rPr>
       </w:pPr>
-      <w:hyperlink w:anchor="_Toc404072946" w:history="1">
+      <w:hyperlink w:anchor="_Toc536092759" w:history="1">
         <w:r>
           <w:rPr>
             <w:rStyle w:val="Hyperlink"/>
@@ -1274,7 +1252,7 @@
           <w:rPr>
             <w:webHidden/>
           </w:rPr>
-          <w:instrText xml:space="preserve"> PAGEREF _Toc404072946 \h </w:instrText>
+          <w:instrText xml:space="preserve"> PAGEREF _Toc536092759 \h </w:instrText>
         </w:r>
         <w:r>
           <w:rPr>
@@ -1291,7 +1269,7 @@
           <w:rPr>
             <w:webHidden/>
           </w:rPr>
-          <w:t>3</w:t>
+          <w:t>2</w:t>
         </w:r>
         <w:r>
           <w:rPr>
@@ -1312,7 +1290,7 @@
           <w:lang w:eastAsia="ko-KR"/>
         </w:rPr>
       </w:pPr>
-      <w:hyperlink w:anchor="_Toc404072947" w:history="1">
+      <w:hyperlink w:anchor="_Toc536092760" w:history="1">
         <w:r>
           <w:rPr>
             <w:rStyle w:val="Hyperlink"/>
@@ -1333,7 +1311,7 @@
           <w:rPr>
             <w:rStyle w:val="Hyperlink"/>
           </w:rPr>
-          <w:t>Core Resource model</w:t>
+          <w:t>Sensor Resource Model</w:t>
         </w:r>
         <w:r>
           <w:rPr>
@@ -1351,7 +1329,7 @@
           <w:rPr>
             <w:webHidden/>
           </w:rPr>
-          <w:instrText xml:space="preserve"> PAGEREF _Toc404072947 \h </w:instrText>
+          <w:instrText xml:space="preserve"> PAGEREF _Toc536092760 \h </w:instrText>
         </w:r>
         <w:r>
           <w:rPr>
@@ -1368,7 +1346,84 @@
           <w:rPr>
             <w:webHidden/>
           </w:rPr>
-          <w:t>3</w:t>
+          <w:t>2</w:t>
+        </w:r>
+        <w:r>
+          <w:rPr>
+            <w:webHidden/>
+          </w:rPr>
+          <w:fldChar w:fldCharType="end"/>
+        </w:r>
+      </w:hyperlink>
+    </w:p>
+    <w:p>
+      <w:pPr>
+        <w:pStyle w:val="TOC1"/>
+        <w:rPr>
+          <w:rFonts w:asciiTheme="minorHAnsi" w:eastAsiaTheme="minorEastAsia" w:hAnsiTheme="minorHAnsi" w:cstheme="minorBidi"/>
+          <w:spacing w:val="0"/>
+          <w:sz w:val="22"/>
+          <w:szCs w:val="22"/>
+          <w:lang w:eastAsia="ko-KR"/>
+        </w:rPr>
+      </w:pPr>
+      <w:hyperlink w:anchor="_Toc536092761" w:history="1">
+        <w:r>
+          <w:rPr>
+            <w:rStyle w:val="Hyperlink"/>
+          </w:rPr>
+          <w:t>7</w:t>
+        </w:r>
+        <w:r>
+          <w:rPr>
+            <w:rFonts w:asciiTheme="minorHAnsi" w:eastAsiaTheme="minorEastAsia" w:hAnsiTheme="minorHAnsi" w:cstheme="minorBidi"/>
+            <w:spacing w:val="0"/>
+            <w:sz w:val="22"/>
+            <w:szCs w:val="22"/>
+            <w:lang w:eastAsia="ko-KR"/>
+          </w:rPr>
+          <w:tab/>
+        </w:r>
+        <w:r>
+          <w:rPr>
+            <w:rStyle w:val="Hyperlink"/>
+          </w:rPr>
+          <w:t>Actuator Resource Model</w:t>
+        </w:r>
+        <w:r>
+          <w:rPr>
+            <w:webHidden/>
+          </w:rPr>
+          <w:tab/>
+        </w:r>
+        <w:r>
+          <w:rPr>
+            <w:webHidden/>
+          </w:rPr>
+          <w:fldChar w:fldCharType="begin"/>
+        </w:r>
+        <w:r>
+          <w:rPr>
+            <w:webHidden/>
+          </w:rPr>
+          <w:instrText xml:space="preserve"> PAGEREF _Toc536092761 \h </w:instrText>
+        </w:r>
+        <w:r>
+          <w:rPr>
+            <w:webHidden/>
+          </w:rPr>
+        </w:r>
+        <w:r>
+          <w:rPr>
+            <w:webHidden/>
+          </w:rPr>
+          <w:fldChar w:fldCharType="separate"/>
+        </w:r>
+        <w:r>
+          <w:rPr>
+            <w:webHidden/>
+          </w:rPr>
+          <w:t>2</w:t>
         </w:r>
         <w:r>
           <w:rPr>
@@ -1389,12 +1444,12 @@
           <w:lang w:eastAsia="ko-KR"/>
         </w:rPr>
       </w:pPr>
-      <w:hyperlink w:anchor="_Toc404072948" w:history="1">
+      <w:hyperlink w:anchor="_Toc536092762" w:history="1">
         <w:r>
           <w:rPr>
             <w:rStyle w:val="Hyperlink"/>
           </w:rPr>
-          <w:t>6.1</w:t>
+          <w:t>7.1</w:t>
         </w:r>
         <w:r>
           <w:rPr>
@@ -1410,7 +1465,7 @@
           <w:rPr>
             <w:rStyle w:val="Hyperlink"/>
           </w:rPr>
-          <w:t>Introduction</w:t>
+          <w:t>&lt;&lt;Resource Name&gt;&gt;</w:t>
         </w:r>
         <w:r>
           <w:rPr>
@@ -1428,7 +1483,7 @@
           <w:rPr>
             <w:webHidden/>
           </w:rPr>
-          <w:instrText xml:space="preserve"> PAGEREF _Toc404072948 \h </w:instrText>
+          <w:instrText xml:space="preserve"> PAGEREF _Toc536092762 \h </w:instrText>
         </w:r>
         <w:r>
           <w:rPr>
@@ -1445,7 +1500,422 @@
           <w:rPr>
             <w:webHidden/>
           </w:rPr>
+          <w:t>2</w:t>
+        </w:r>
+        <w:r>
+          <w:rPr>
+            <w:webHidden/>
+          </w:rPr>
+          <w:fldChar w:fldCharType="end"/>
+        </w:r>
+      </w:hyperlink>
+    </w:p>
+    <w:p>
+      <w:pPr>
+        <w:pStyle w:val="TOC3"/>
+        <w:rPr>
+          <w:rFonts w:asciiTheme="minorHAnsi" w:eastAsiaTheme="minorEastAsia" w:hAnsiTheme="minorHAnsi" w:cstheme="minorBidi"/>
+          <w:spacing w:val="0"/>
+          <w:sz w:val="22"/>
+          <w:szCs w:val="22"/>
+          <w:lang w:eastAsia="ko-KR"/>
+        </w:rPr>
+      </w:pPr>
+      <w:hyperlink w:anchor="_Toc536092763" w:history="1">
+        <w:r>
+          <w:rPr>
+            <w:rStyle w:val="Hyperlink"/>
+            <w14:scene3d>
+              <w14:camera w14:prst="orthographicFront"/>
+              <w14:lightRig w14:rig="threePt" w14:dir="t">
+                <w14:rot w14:lat="0" w14:lon="0" w14:rev="0"/>
+              </w14:lightRig>
+            </w14:scene3d>
+          </w:rPr>
+          <w:t>7.1.1</w:t>
+        </w:r>
+        <w:r>
+          <w:rPr>
+            <w:rFonts w:asciiTheme="minorHAnsi" w:eastAsiaTheme="minorEastAsia" w:hAnsiTheme="minorHAnsi" w:cstheme="minorBidi"/>
+            <w:spacing w:val="0"/>
+            <w:sz w:val="22"/>
+            <w:szCs w:val="22"/>
+            <w:lang w:eastAsia="ko-KR"/>
+          </w:rPr>
+          <w:tab/>
+        </w:r>
+        <w:r>
+          <w:rPr>
+            <w:rStyle w:val="Hyperlink"/>
+          </w:rPr>
+          <w:t>introduction</w:t>
+        </w:r>
+        <w:r>
+          <w:rPr>
+            <w:webHidden/>
+          </w:rPr>
+          <w:tab/>
+        </w:r>
+        <w:r>
+          <w:rPr>
+            <w:webHidden/>
+          </w:rPr>
+          <w:fldChar w:fldCharType="begin"/>
+        </w:r>
+        <w:r>
+          <w:rPr>
+            <w:webHidden/>
+          </w:rPr>
+          <w:instrText xml:space="preserve"> PAGEREF _Toc536092763 \h </w:instrText>
+        </w:r>
+        <w:r>
+          <w:rPr>
+            <w:webHidden/>
+          </w:rPr>
+        </w:r>
+        <w:r>
+          <w:rPr>
+            <w:webHidden/>
+          </w:rPr>
+          <w:fldChar w:fldCharType="separate"/>
+        </w:r>
+        <w:r>
+          <w:rPr>
+            <w:webHidden/>
+          </w:rPr>
+          <w:t>2</w:t>
+        </w:r>
+        <w:r>
+          <w:rPr>
+            <w:webHidden/>
+          </w:rPr>
+          <w:fldChar w:fldCharType="end"/>
+        </w:r>
+      </w:hyperlink>
+    </w:p>
+    <w:p>
+      <w:pPr>
+        <w:pStyle w:val="TOC3"/>
+        <w:rPr>
+          <w:rFonts w:asciiTheme="minorHAnsi" w:eastAsiaTheme="minorEastAsia" w:hAnsiTheme="minorHAnsi" w:cstheme="minorBidi"/>
+          <w:spacing w:val="0"/>
+          <w:sz w:val="22"/>
+          <w:szCs w:val="22"/>
+          <w:lang w:eastAsia="ko-KR"/>
+        </w:rPr>
+      </w:pPr>
+      <w:hyperlink w:anchor="_Toc536092764" w:history="1">
+        <w:r>
+          <w:rPr>
+            <w:rStyle w:val="Hyperlink"/>
+            <w14:scene3d>
+              <w14:camera w14:prst="orthographicFront"/>
+              <w14:lightRig w14:rig="threePt" w14:dir="t">
+                <w14:rot w14:lat="0" w14:lon="0" w14:rev="0"/>
+              </w14:lightRig>
+            </w14:scene3d>
+          </w:rPr>
+          <w:t>7.1.2</w:t>
+        </w:r>
+        <w:r>
+          <w:rPr>
+            <w:rFonts w:asciiTheme="minorHAnsi" w:eastAsiaTheme="minorEastAsia" w:hAnsiTheme="minorHAnsi" w:cstheme="minorBidi"/>
+            <w:spacing w:val="0"/>
+            <w:sz w:val="22"/>
+            <w:szCs w:val="22"/>
+            <w:lang w:eastAsia="ko-KR"/>
+          </w:rPr>
+          <w:tab/>
+        </w:r>
+        <w:r>
+          <w:rPr>
+            <w:rStyle w:val="Hyperlink"/>
+          </w:rPr>
+          <w:t>RAML Definition</w:t>
+        </w:r>
+        <w:r>
+          <w:rPr>
+            <w:webHidden/>
+          </w:rPr>
+          <w:tab/>
+        </w:r>
+        <w:r>
+          <w:rPr>
+            <w:webHidden/>
+          </w:rPr>
+          <w:fldChar w:fldCharType="begin"/>
+        </w:r>
+        <w:r>
+          <w:rPr>
+            <w:webHidden/>
+          </w:rPr>
+          <w:instrText xml:space="preserve"> PAGEREF _Toc536092764 \h </w:instrText>
+        </w:r>
+        <w:r>
+          <w:rPr>
+            <w:webHidden/>
+          </w:rPr>
+        </w:r>
+        <w:r>
+          <w:rPr>
+            <w:webHidden/>
+          </w:rPr>
+          <w:fldChar w:fldCharType="separate"/>
+        </w:r>
+        <w:r>
+          <w:rPr>
+            <w:webHidden/>
+          </w:rPr>
           <w:t>3</w:t>
+        </w:r>
+        <w:r>
+          <w:rPr>
+            <w:webHidden/>
+          </w:rPr>
+          <w:fldChar w:fldCharType="end"/>
+        </w:r>
+      </w:hyperlink>
+    </w:p>
+    <w:p>
+      <w:pPr>
+        <w:pStyle w:val="TOC3"/>
+        <w:rPr>
+          <w:rFonts w:asciiTheme="minorHAnsi" w:eastAsiaTheme="minorEastAsia" w:hAnsiTheme="minorHAnsi" w:cstheme="minorBidi"/>
+          <w:spacing w:val="0"/>
+          <w:sz w:val="22"/>
+          <w:szCs w:val="22"/>
+          <w:lang w:eastAsia="ko-KR"/>
+        </w:rPr>
+      </w:pPr>
+      <w:hyperlink w:anchor="_Toc536092765" w:history="1">
+        <w:r>
+          <w:rPr>
+            <w:rStyle w:val="Hyperlink"/>
+            <w14:scene3d>
+              <w14:camera w14:prst="orthographicFront"/>
+              <w14:lightRig w14:rig="threePt" w14:dir="t">
+                <w14:rot w14:lat="0" w14:lon="0" w14:rev="0"/>
+              </w14:lightRig>
+            </w14:scene3d>
+          </w:rPr>
+          <w:t>7.1.3</w:t>
+        </w:r>
+        <w:r>
+          <w:rPr>
+            <w:rFonts w:asciiTheme="minorHAnsi" w:eastAsiaTheme="minorEastAsia" w:hAnsiTheme="minorHAnsi" w:cstheme="minorBidi"/>
+            <w:spacing w:val="0"/>
+            <w:sz w:val="22"/>
+            <w:szCs w:val="22"/>
+            <w:lang w:eastAsia="ko-KR"/>
+          </w:rPr>
+          <w:tab/>
+        </w:r>
+        <w:r>
+          <w:rPr>
+            <w:rStyle w:val="Hyperlink"/>
+          </w:rPr>
+          <w:t>Attribute/Property Definition</w:t>
+        </w:r>
+        <w:r>
+          <w:rPr>
+            <w:webHidden/>
+          </w:rPr>
+          <w:tab/>
+        </w:r>
+        <w:r>
+          <w:rPr>
+            <w:webHidden/>
+          </w:rPr>
+          <w:fldChar w:fldCharType="begin"/>
+        </w:r>
+        <w:r>
+          <w:rPr>
+            <w:webHidden/>
+          </w:rPr>
+          <w:instrText xml:space="preserve"> PAGEREF _Toc536092765 \h </w:instrText>
+        </w:r>
+        <w:r>
+          <w:rPr>
+            <w:webHidden/>
+          </w:rPr>
+        </w:r>
+        <w:r>
+          <w:rPr>
+            <w:webHidden/>
+          </w:rPr>
+          <w:fldChar w:fldCharType="separate"/>
+        </w:r>
+        <w:r>
+          <w:rPr>
+            <w:webHidden/>
+          </w:rPr>
+          <w:t>4</w:t>
+        </w:r>
+        <w:r>
+          <w:rPr>
+            <w:webHidden/>
+          </w:rPr>
+          <w:fldChar w:fldCharType="end"/>
+        </w:r>
+      </w:hyperlink>
+    </w:p>
+    <w:p>
+      <w:pPr>
+        <w:pStyle w:val="TOC3"/>
+        <w:rPr>
+          <w:rFonts w:asciiTheme="minorHAnsi" w:eastAsiaTheme="minorEastAsia" w:hAnsiTheme="minorHAnsi" w:cstheme="minorBidi"/>
+          <w:spacing w:val="0"/>
+          <w:sz w:val="22"/>
+          <w:szCs w:val="22"/>
+          <w:lang w:eastAsia="ko-KR"/>
+        </w:rPr>
+      </w:pPr>
+      <w:hyperlink w:anchor="_Toc536092766" w:history="1">
+        <w:r>
+          <w:rPr>
+            <w:rStyle w:val="Hyperlink"/>
+            <w14:scene3d>
+              <w14:camera w14:prst="orthographicFront"/>
+              <w14:lightRig w14:rig="threePt" w14:dir="t">
+                <w14:rot w14:lat="0" w14:lon="0" w14:rev="0"/>
+              </w14:lightRig>
+            </w14:scene3d>
+          </w:rPr>
+          <w:t>7.1.4</w:t>
+        </w:r>
+        <w:r>
+          <w:rPr>
+            <w:rFonts w:asciiTheme="minorHAnsi" w:eastAsiaTheme="minorEastAsia" w:hAnsiTheme="minorHAnsi" w:cstheme="minorBidi"/>
+            <w:spacing w:val="0"/>
+            <w:sz w:val="22"/>
+            <w:szCs w:val="22"/>
+            <w:lang w:eastAsia="ko-KR"/>
+          </w:rPr>
+          <w:tab/>
+        </w:r>
+        <w:r>
+          <w:rPr>
+            <w:rStyle w:val="Hyperlink"/>
+          </w:rPr>
+          <w:t>CRUDN Behaviour</w:t>
+        </w:r>
+        <w:r>
+          <w:rPr>
+            <w:webHidden/>
+          </w:rPr>
+          <w:tab/>
+        </w:r>
+        <w:r>
+          <w:rPr>
+            <w:webHidden/>
+          </w:rPr>
+          <w:fldChar w:fldCharType="begin"/>
+        </w:r>
+        <w:r>
+          <w:rPr>
+            <w:webHidden/>
+          </w:rPr>
+          <w:instrText xml:space="preserve"> PAGEREF _Toc536092766 \h </w:instrText>
+        </w:r>
+        <w:r>
+          <w:rPr>
+            <w:webHidden/>
+          </w:rPr>
+        </w:r>
+        <w:r>
+          <w:rPr>
+            <w:webHidden/>
+          </w:rPr>
+          <w:fldChar w:fldCharType="separate"/>
+        </w:r>
+        <w:r>
+          <w:rPr>
+            <w:webHidden/>
+          </w:rPr>
+          <w:t>4</w:t>
+        </w:r>
+        <w:r>
+          <w:rPr>
+            <w:webHidden/>
+          </w:rPr>
+          <w:fldChar w:fldCharType="end"/>
+        </w:r>
+      </w:hyperlink>
+    </w:p>
+    <w:p>
+      <w:pPr>
+        <w:pStyle w:val="TOC3"/>
+        <w:rPr>
+          <w:rFonts w:asciiTheme="minorHAnsi" w:eastAsiaTheme="minorEastAsia" w:hAnsiTheme="minorHAnsi" w:cstheme="minorBidi"/>
+          <w:spacing w:val="0"/>
+          <w:sz w:val="22"/>
+          <w:szCs w:val="22"/>
+          <w:lang w:eastAsia="ko-KR"/>
+        </w:rPr>
+      </w:pPr>
+      <w:hyperlink w:anchor="_Toc536092767" w:history="1">
+        <w:r>
+          <w:rPr>
+            <w:rStyle w:val="Hyperlink"/>
+            <w14:scene3d>
+              <w14:camera w14:prst="orthographicFront"/>
+              <w14:lightRig w14:rig="threePt" w14:dir="t">
+                <w14:rot w14:lat="0" w14:lon="0" w14:rev="0"/>
+              </w14:lightRig>
+            </w14:scene3d>
+          </w:rPr>
+          <w:t>7.1.5</w:t>
+        </w:r>
+        <w:r>
+          <w:rPr>
+            <w:rFonts w:asciiTheme="minorHAnsi" w:eastAsiaTheme="minorEastAsia" w:hAnsiTheme="minorHAnsi" w:cstheme="minorBidi"/>
+            <w:spacing w:val="0"/>
+            <w:sz w:val="22"/>
+            <w:szCs w:val="22"/>
+            <w:lang w:eastAsia="ko-KR"/>
+          </w:rPr>
+          <w:tab/>
+        </w:r>
+        <w:r>
+          <w:rPr>
+            <w:rStyle w:val="Hyperlink"/>
+          </w:rPr>
+          <w:t>Example Representation</w:t>
+        </w:r>
+        <w:r>
+          <w:rPr>
+            <w:webHidden/>
+          </w:rPr>
+          <w:tab/>
+        </w:r>
+        <w:r>
+          <w:rPr>
+            <w:webHidden/>
+          </w:rPr>
+          <w:fldChar w:fldCharType="begin"/>
+        </w:r>
+        <w:r>
+          <w:rPr>
+            <w:webHidden/>
+          </w:rPr>
+          <w:instrText xml:space="preserve"> PAGEREF _Toc536092767 \h </w:instrText>
+        </w:r>
+        <w:r>
+          <w:rPr>
+            <w:webHidden/>
+          </w:rPr>
+        </w:r>
+        <w:r>
+          <w:rPr>
+            <w:webHidden/>
+          </w:rPr>
+          <w:fldChar w:fldCharType="separate"/>
+        </w:r>
+        <w:r>
+          <w:rPr>
+            <w:webHidden/>
+          </w:rPr>
+          <w:t>4</w:t>
         </w:r>
         <w:r>
           <w:rPr>
@@ -1466,12 +1936,12 @@
           <w:lang w:eastAsia="ko-KR"/>
         </w:rPr>
       </w:pPr>
-      <w:hyperlink w:anchor="_Toc404072949" w:history="1">
+      <w:hyperlink w:anchor="_Toc536092768" w:history="1">
         <w:r>
           <w:rPr>
             <w:rStyle w:val="Hyperlink"/>
           </w:rPr>
-          <w:t>6.2</w:t>
+          <w:t>A.1</w:t>
         </w:r>
         <w:r>
           <w:rPr>
@@ -1487,7 +1957,7 @@
           <w:rPr>
             <w:rStyle w:val="Hyperlink"/>
           </w:rPr>
-          <w:t>Namespace:</w:t>
+          <w:t>Sample Heading</w:t>
         </w:r>
         <w:r>
           <w:rPr>
@@ -1505,7 +1975,7 @@
           <w:rPr>
             <w:webHidden/>
           </w:rPr>
-          <w:instrText xml:space="preserve"> PAGEREF _Toc404072949 \h </w:instrText>
+          <w:instrText xml:space="preserve"> PAGEREF _Toc536092768 \h </w:instrText>
         </w:r>
         <w:r>
           <w:rPr>
@@ -1522,7 +1992,7 @@
           <w:rPr>
             <w:webHidden/>
           </w:rPr>
-          <w:t>4</w:t>
+          <w:t>5</w:t>
         </w:r>
         <w:r>
           <w:rPr>
@@ -1534,7 +2004,39 @@
     </w:p>
     <w:p>
       <w:pPr>
-        <w:pStyle w:val="TOC2"/>
+        <w:pStyle w:val="TOC1"/>
+      </w:pPr>
+      <w:r>
+        <w:fldChar w:fldCharType="end"/>
+      </w:r>
+    </w:p>
+    <w:p>
+      <w:pPr>
+        <w:pStyle w:val="TOC1"/>
+      </w:pPr>
+      <w:r>
+        <w:fldChar w:fldCharType="begin"/>
+      </w:r>
+      <w:r>
+        <w:instrText xml:space="preserve"> TOC \t "FIGURE-title" \c \h</w:instrText>
+      </w:r>
+      <w:r>
+        <w:fldChar w:fldCharType="separate"/>
+      </w:r>
+      <w:r>
+        <w:rPr>
+          <w:b/>
+          <w:bCs/>
+        </w:rPr>
+        <w:t>No table of figures entries found.</w:t>
+      </w:r>
+      <w:r>
+        <w:fldChar w:fldCharType="end"/>
+      </w:r>
+    </w:p>
+    <w:p>
+      <w:pPr>
+        <w:pStyle w:val="TableofFigures"/>
         <w:rPr>
           <w:rFonts w:asciiTheme="minorHAnsi" w:eastAsiaTheme="minorEastAsia" w:hAnsiTheme="minorHAnsi" w:cstheme="minorBidi"/>
           <w:spacing w:val="0"/>
@@ -1543,75 +2045,45 @@
           <w:lang w:eastAsia="ko-KR"/>
         </w:rPr>
       </w:pPr>
-      <w:hyperlink w:anchor="_Toc404072950" w:history="1">
+      <w:r>
+        <w:fldChar w:fldCharType="begin"/>
+      </w:r>
+      <w:r>
+        <w:instrText xml:space="preserve"> TOC \t "TABLE-title" \c \h</w:instrText>
+      </w:r>
+      <w:r>
+        <w:fldChar w:fldCharType="separate"/>
+      </w:r>
+      <w:hyperlink w:anchor="_Toc536092769" w:history="1">
         <w:r>
           <w:rPr>
             <w:rStyle w:val="Hyperlink"/>
           </w:rPr>
-          <w:t>6.3</w:t>
-        </w:r>
-        <w:r>
-          <w:rPr>
-            <w:rFonts w:asciiTheme="minorHAnsi" w:eastAsiaTheme="minorEastAsia" w:hAnsiTheme="minorHAnsi" w:cstheme="minorBidi"/>
-            <w:spacing w:val="0"/>
-            <w:sz w:val="22"/>
-            <w:szCs w:val="22"/>
-            <w:lang w:eastAsia="ko-KR"/>
-          </w:rPr>
+          <w:t>Table 1 – Sample Table Title</w:t>
+        </w:r>
+        <w:r>
           <w:tab/>
         </w:r>
         <w:r>
-          <w:rPr>
-            <w:rStyle w:val="Hyperlink"/>
-          </w:rPr>
-          <w:t>Profile of OIC Common Resources</w:t>
-        </w:r>
-        <w:r>
-          <w:rPr>
-            <w:webHidden/>
-          </w:rPr>
-          <w:tab/>
-        </w:r>
-        <w:r>
-          <w:rPr>
-            <w:webHidden/>
-          </w:rPr>
           <w:fldChar w:fldCharType="begin"/>
         </w:r>
         <w:r>
-          <w:rPr>
-            <w:webHidden/>
-          </w:rPr>
-          <w:instrText xml:space="preserve"> PAGEREF _Toc404072950 \h </w:instrText>
-        </w:r>
-        <w:r>
-          <w:rPr>
-            <w:webHidden/>
-          </w:rPr>
-        </w:r>
-        <w:r>
-          <w:rPr>
-            <w:webHidden/>
-          </w:rPr>
+          <w:instrText xml:space="preserve"> PAGEREF _Toc536092769 \h </w:instrText>
+        </w:r>
+        <w:r>
           <w:fldChar w:fldCharType="separate"/>
         </w:r>
         <w:r>
-          <w:rPr>
-            <w:webHidden/>
-          </w:rPr>
-          <w:t>4</w:t>
-        </w:r>
-        <w:r>
-          <w:rPr>
-            <w:webHidden/>
-          </w:rPr>
+          <w:t>5</w:t>
+        </w:r>
+        <w:r>
           <w:fldChar w:fldCharType="end"/>
         </w:r>
       </w:hyperlink>
     </w:p>
     <w:p>
       <w:pPr>
-        <w:pStyle w:val="TOC1"/>
+        <w:pStyle w:val="TableofFigures"/>
         <w:rPr>
           <w:rFonts w:asciiTheme="minorHAnsi" w:eastAsiaTheme="minorEastAsia" w:hAnsiTheme="minorHAnsi" w:cstheme="minorBidi"/>
           <w:spacing w:val="0"/>
@@ -1620,1958 +2092,34 @@
           <w:lang w:eastAsia="ko-KR"/>
         </w:rPr>
       </w:pPr>
-      <w:hyperlink w:anchor="_Toc404072951" w:history="1">
+      <w:hyperlink w:anchor="_Toc536092770" w:history="1">
         <w:r>
           <w:rPr>
             <w:rStyle w:val="Hyperlink"/>
           </w:rPr>
-          <w:t>7</w:t>
-        </w:r>
-        <w:r>
-          <w:rPr>
-            <w:rFonts w:asciiTheme="minorHAnsi" w:eastAsiaTheme="minorEastAsia" w:hAnsiTheme="minorHAnsi" w:cstheme="minorBidi"/>
-            <w:spacing w:val="0"/>
-            <w:sz w:val="22"/>
-            <w:szCs w:val="22"/>
-            <w:lang w:eastAsia="ko-KR"/>
-          </w:rPr>
+          <w:t>Table A.1 – Sample Table Title</w:t>
+        </w:r>
+        <w:r>
           <w:tab/>
         </w:r>
         <w:r>
-          <w:rPr>
-            <w:rStyle w:val="Hyperlink"/>
-          </w:rPr>
-          <w:t>CRUDN</w:t>
-        </w:r>
-        <w:r>
-          <w:rPr>
-            <w:webHidden/>
-          </w:rPr>
-          <w:tab/>
-        </w:r>
-        <w:r>
-          <w:rPr>
-            <w:webHidden/>
-          </w:rPr>
           <w:fldChar w:fldCharType="begin"/>
         </w:r>
         <w:r>
-          <w:rPr>
-            <w:webHidden/>
-          </w:rPr>
-          <w:instrText xml:space="preserve"> PAGEREF _Toc404072951 \h </w:instrText>
-        </w:r>
-        <w:r>
-          <w:rPr>
-            <w:webHidden/>
-          </w:rPr>
-        </w:r>
-        <w:r>
-          <w:rPr>
-            <w:webHidden/>
-          </w:rPr>
+          <w:instrText xml:space="preserve"> PAGEREF _Toc536092770 \h </w:instrText>
+        </w:r>
+        <w:r>
           <w:fldChar w:fldCharType="separate"/>
         </w:r>
         <w:r>
-          <w:rPr>
-            <w:webHidden/>
-          </w:rPr>
-          <w:t>4</w:t>
-        </w:r>
-        <w:r>
-          <w:rPr>
-            <w:webHidden/>
-          </w:rPr>
+          <w:t>6</w:t>
+        </w:r>
+        <w:r>
           <w:fldChar w:fldCharType="end"/>
         </w:r>
       </w:hyperlink>
     </w:p>
     <w:p>
-      <w:pPr>
-        <w:pStyle w:val="TOC2"/>
-        <w:rPr>
-          <w:rFonts w:asciiTheme="minorHAnsi" w:eastAsiaTheme="minorEastAsia" w:hAnsiTheme="minorHAnsi" w:cstheme="minorBidi"/>
-          <w:spacing w:val="0"/>
-          <w:sz w:val="22"/>
-          <w:szCs w:val="22"/>
-          <w:lang w:eastAsia="ko-KR"/>
-        </w:rPr>
-      </w:pPr>
-      <w:hyperlink w:anchor="_Toc404072952" w:history="1">
-        <w:r>
-          <w:rPr>
-            <w:rStyle w:val="Hyperlink"/>
-          </w:rPr>
-          <w:t>7.1</w:t>
-        </w:r>
-        <w:r>
-          <w:rPr>
-            <w:rFonts w:asciiTheme="minorHAnsi" w:eastAsiaTheme="minorEastAsia" w:hAnsiTheme="minorHAnsi" w:cstheme="minorBidi"/>
-            <w:spacing w:val="0"/>
-            <w:sz w:val="22"/>
-            <w:szCs w:val="22"/>
-            <w:lang w:eastAsia="ko-KR"/>
-          </w:rPr>
-          <w:tab/>
-        </w:r>
-        <w:r>
-          <w:rPr>
-            <w:rStyle w:val="Hyperlink"/>
-          </w:rPr>
-          <w:t>Introduction</w:t>
-        </w:r>
-        <w:r>
-          <w:rPr>
-            <w:webHidden/>
-          </w:rPr>
-          <w:tab/>
-        </w:r>
-        <w:r>
-          <w:rPr>
-            <w:webHidden/>
-          </w:rPr>
-          <w:fldChar w:fldCharType="begin"/>
-        </w:r>
-        <w:r>
-          <w:rPr>
-            <w:webHidden/>
-          </w:rPr>
-          <w:instrText xml:space="preserve"> PAGEREF _Toc404072952 \h </w:instrText>
-        </w:r>
-        <w:r>
-          <w:rPr>
-            <w:webHidden/>
-          </w:rPr>
-        </w:r>
-        <w:r>
-          <w:rPr>
-            <w:webHidden/>
-          </w:rPr>
-          <w:fldChar w:fldCharType="separate"/>
-        </w:r>
-        <w:r>
-          <w:rPr>
-            <w:webHidden/>
-          </w:rPr>
-          <w:t>4</w:t>
-        </w:r>
-        <w:r>
-          <w:rPr>
-            <w:webHidden/>
-          </w:rPr>
-          <w:fldChar w:fldCharType="end"/>
-        </w:r>
-      </w:hyperlink>
-    </w:p>
-    <w:p>
-      <w:pPr>
-        <w:pStyle w:val="TOC2"/>
-        <w:rPr>
-          <w:rFonts w:asciiTheme="minorHAnsi" w:eastAsiaTheme="minorEastAsia" w:hAnsiTheme="minorHAnsi" w:cstheme="minorBidi"/>
-          <w:spacing w:val="0"/>
-          <w:sz w:val="22"/>
-          <w:szCs w:val="22"/>
-          <w:lang w:eastAsia="ko-KR"/>
-        </w:rPr>
-      </w:pPr>
-      <w:hyperlink w:anchor="_Toc404072953" w:history="1">
-        <w:r>
-          <w:rPr>
-            <w:rStyle w:val="Hyperlink"/>
-          </w:rPr>
-          <w:t>7.2</w:t>
-        </w:r>
-        <w:r>
-          <w:rPr>
-            <w:rFonts w:asciiTheme="minorHAnsi" w:eastAsiaTheme="minorEastAsia" w:hAnsiTheme="minorHAnsi" w:cstheme="minorBidi"/>
-            <w:spacing w:val="0"/>
-            <w:sz w:val="22"/>
-            <w:szCs w:val="22"/>
-            <w:lang w:eastAsia="ko-KR"/>
-          </w:rPr>
-          <w:tab/>
-        </w:r>
-        <w:r>
-          <w:rPr>
-            <w:rStyle w:val="Hyperlink"/>
-          </w:rPr>
-          <w:t>Response Codes</w:t>
-        </w:r>
-        <w:r>
-          <w:rPr>
-            <w:webHidden/>
-          </w:rPr>
-          <w:tab/>
-        </w:r>
-        <w:r>
-          <w:rPr>
-            <w:webHidden/>
-          </w:rPr>
-          <w:fldChar w:fldCharType="begin"/>
-        </w:r>
-        <w:r>
-          <w:rPr>
-            <w:webHidden/>
-          </w:rPr>
-          <w:instrText xml:space="preserve"> PAGEREF _Toc404072953 \h </w:instrText>
-        </w:r>
-        <w:r>
-          <w:rPr>
-            <w:webHidden/>
-          </w:rPr>
-        </w:r>
-        <w:r>
-          <w:rPr>
-            <w:webHidden/>
-          </w:rPr>
-          <w:fldChar w:fldCharType="separate"/>
-        </w:r>
-        <w:r>
-          <w:rPr>
-            <w:webHidden/>
-          </w:rPr>
-          <w:t>4</w:t>
-        </w:r>
-        <w:r>
-          <w:rPr>
-            <w:webHidden/>
-          </w:rPr>
-          <w:fldChar w:fldCharType="end"/>
-        </w:r>
-      </w:hyperlink>
-    </w:p>
-    <w:p>
-      <w:pPr>
-        <w:pStyle w:val="TOC1"/>
-        <w:rPr>
-          <w:rFonts w:asciiTheme="minorHAnsi" w:eastAsiaTheme="minorEastAsia" w:hAnsiTheme="minorHAnsi" w:cstheme="minorBidi"/>
-          <w:spacing w:val="0"/>
-          <w:sz w:val="22"/>
-          <w:szCs w:val="22"/>
-          <w:lang w:eastAsia="ko-KR"/>
-        </w:rPr>
-      </w:pPr>
-      <w:hyperlink w:anchor="_Toc404072954" w:history="1">
-        <w:r>
-          <w:rPr>
-            <w:rStyle w:val="Hyperlink"/>
-          </w:rPr>
-          <w:t>8</w:t>
-        </w:r>
-        <w:r>
-          <w:rPr>
-            <w:rFonts w:asciiTheme="minorHAnsi" w:eastAsiaTheme="minorEastAsia" w:hAnsiTheme="minorHAnsi" w:cstheme="minorBidi"/>
-            <w:spacing w:val="0"/>
-            <w:sz w:val="22"/>
-            <w:szCs w:val="22"/>
-            <w:lang w:eastAsia="ko-KR"/>
-          </w:rPr>
-          <w:tab/>
-        </w:r>
-        <w:r>
-          <w:rPr>
-            <w:rStyle w:val="Hyperlink"/>
-          </w:rPr>
-          <w:t>Device Identifiers</w:t>
-        </w:r>
-        <w:r>
-          <w:rPr>
-            <w:webHidden/>
-          </w:rPr>
-          <w:tab/>
-        </w:r>
-        <w:r>
-          <w:rPr>
-            <w:webHidden/>
-          </w:rPr>
-          <w:fldChar w:fldCharType="begin"/>
-        </w:r>
-        <w:r>
-          <w:rPr>
-            <w:webHidden/>
-          </w:rPr>
-          <w:instrText xml:space="preserve"> PAGEREF _Toc404072954 \h </w:instrText>
-        </w:r>
-        <w:r>
-          <w:rPr>
-            <w:webHidden/>
-          </w:rPr>
-        </w:r>
-        <w:r>
-          <w:rPr>
-            <w:webHidden/>
-          </w:rPr>
-          <w:fldChar w:fldCharType="separate"/>
-        </w:r>
-        <w:r>
-          <w:rPr>
-            <w:webHidden/>
-          </w:rPr>
-          <w:t>4</w:t>
-        </w:r>
-        <w:r>
-          <w:rPr>
-            <w:webHidden/>
-          </w:rPr>
-          <w:fldChar w:fldCharType="end"/>
-        </w:r>
-      </w:hyperlink>
-    </w:p>
-    <w:p>
-      <w:pPr>
-        <w:pStyle w:val="TOC1"/>
-        <w:rPr>
-          <w:rFonts w:asciiTheme="minorHAnsi" w:eastAsiaTheme="minorEastAsia" w:hAnsiTheme="minorHAnsi" w:cstheme="minorBidi"/>
-          <w:spacing w:val="0"/>
-          <w:sz w:val="22"/>
-          <w:szCs w:val="22"/>
-          <w:lang w:eastAsia="ko-KR"/>
-        </w:rPr>
-      </w:pPr>
-      <w:hyperlink w:anchor="_Toc404072955" w:history="1">
-        <w:r>
-          <w:rPr>
-            <w:rStyle w:val="Hyperlink"/>
-          </w:rPr>
-          <w:t>9</w:t>
-        </w:r>
-        <w:r>
-          <w:rPr>
-            <w:rFonts w:asciiTheme="minorHAnsi" w:eastAsiaTheme="minorEastAsia" w:hAnsiTheme="minorHAnsi" w:cstheme="minorBidi"/>
-            <w:spacing w:val="0"/>
-            <w:sz w:val="22"/>
-            <w:szCs w:val="22"/>
-            <w:lang w:eastAsia="ko-KR"/>
-          </w:rPr>
-          <w:tab/>
-        </w:r>
-        <w:r>
-          <w:rPr>
-            <w:rStyle w:val="Hyperlink"/>
-          </w:rPr>
-          <w:t>Sensor Resource Model</w:t>
-        </w:r>
-        <w:r>
-          <w:rPr>
-            <w:webHidden/>
-          </w:rPr>
-          <w:tab/>
-        </w:r>
-        <w:r>
-          <w:rPr>
-            <w:webHidden/>
-          </w:rPr>
-          <w:fldChar w:fldCharType="begin"/>
-        </w:r>
-        <w:r>
-          <w:rPr>
-            <w:webHidden/>
-          </w:rPr>
-          <w:instrText xml:space="preserve"> PAGEREF _Toc404072955 \h </w:instrText>
-        </w:r>
-        <w:r>
-          <w:rPr>
-            <w:webHidden/>
-          </w:rPr>
-        </w:r>
-        <w:r>
-          <w:rPr>
-            <w:webHidden/>
-          </w:rPr>
-          <w:fldChar w:fldCharType="separate"/>
-        </w:r>
-        <w:r>
-          <w:rPr>
-            <w:webHidden/>
-          </w:rPr>
-          <w:t>4</w:t>
-        </w:r>
-        <w:r>
-          <w:rPr>
-            <w:webHidden/>
-          </w:rPr>
-          <w:fldChar w:fldCharType="end"/>
-        </w:r>
-      </w:hyperlink>
-    </w:p>
-    <w:p>
-      <w:pPr>
-        <w:pStyle w:val="TOC2"/>
-        <w:rPr>
-          <w:rFonts w:asciiTheme="minorHAnsi" w:eastAsiaTheme="minorEastAsia" w:hAnsiTheme="minorHAnsi" w:cstheme="minorBidi"/>
-          <w:spacing w:val="0"/>
-          <w:sz w:val="22"/>
-          <w:szCs w:val="22"/>
-          <w:lang w:eastAsia="ko-KR"/>
-        </w:rPr>
-      </w:pPr>
-      <w:hyperlink w:anchor="_Toc404072956" w:history="1">
-        <w:r>
-          <w:rPr>
-            <w:rStyle w:val="Hyperlink"/>
-          </w:rPr>
-          <w:t>9.1</w:t>
-        </w:r>
-        <w:r>
-          <w:rPr>
-            <w:rFonts w:asciiTheme="minorHAnsi" w:eastAsiaTheme="minorEastAsia" w:hAnsiTheme="minorHAnsi" w:cstheme="minorBidi"/>
-            <w:spacing w:val="0"/>
-            <w:sz w:val="22"/>
-            <w:szCs w:val="22"/>
-            <w:lang w:eastAsia="ko-KR"/>
-          </w:rPr>
-          <w:tab/>
-        </w:r>
-        <w:r>
-          <w:rPr>
-            <w:rStyle w:val="Hyperlink"/>
-          </w:rPr>
-          <w:t>&lt;&lt;Resource Name&gt;&gt;</w:t>
-        </w:r>
-        <w:r>
-          <w:rPr>
-            <w:webHidden/>
-          </w:rPr>
-          <w:tab/>
-        </w:r>
-        <w:r>
-          <w:rPr>
-            <w:webHidden/>
-          </w:rPr>
-          <w:fldChar w:fldCharType="begin"/>
-        </w:r>
-        <w:r>
-          <w:rPr>
-            <w:webHidden/>
-          </w:rPr>
-          <w:instrText xml:space="preserve"> PAGEREF _Toc404072956 \h </w:instrText>
-        </w:r>
-        <w:r>
-          <w:rPr>
-            <w:webHidden/>
-          </w:rPr>
-        </w:r>
-        <w:r>
-          <w:rPr>
-            <w:webHidden/>
-          </w:rPr>
-          <w:fldChar w:fldCharType="separate"/>
-        </w:r>
-        <w:r>
-          <w:rPr>
-            <w:webHidden/>
-          </w:rPr>
-          <w:t>4</w:t>
-        </w:r>
-        <w:r>
-          <w:rPr>
-            <w:webHidden/>
-          </w:rPr>
-          <w:fldChar w:fldCharType="end"/>
-        </w:r>
-      </w:hyperlink>
-    </w:p>
-    <w:p>
-      <w:pPr>
-        <w:pStyle w:val="TOC3"/>
-        <w:rPr>
-          <w:rFonts w:asciiTheme="minorHAnsi" w:eastAsiaTheme="minorEastAsia" w:hAnsiTheme="minorHAnsi" w:cstheme="minorBidi"/>
-          <w:spacing w:val="0"/>
-          <w:sz w:val="22"/>
-          <w:szCs w:val="22"/>
-          <w:lang w:eastAsia="ko-KR"/>
-        </w:rPr>
-      </w:pPr>
-      <w:hyperlink w:anchor="_Toc404072957" w:history="1">
-        <w:r>
-          <w:rPr>
-            <w:rStyle w:val="Hyperlink"/>
-            <w14:scene3d>
-              <w14:camera w14:prst="orthographicFront"/>
-              <w14:lightRig w14:rig="threePt" w14:dir="t">
-                <w14:rot w14:lat="0" w14:lon="0" w14:rev="0"/>
-              </w14:lightRig>
-            </w14:scene3d>
-          </w:rPr>
-          <w:t>9.1.1</w:t>
-        </w:r>
-        <w:r>
-          <w:rPr>
-            <w:rFonts w:asciiTheme="minorHAnsi" w:eastAsiaTheme="minorEastAsia" w:hAnsiTheme="minorHAnsi" w:cstheme="minorBidi"/>
-            <w:spacing w:val="0"/>
-            <w:sz w:val="22"/>
-            <w:szCs w:val="22"/>
-            <w:lang w:eastAsia="ko-KR"/>
-          </w:rPr>
-          <w:tab/>
-        </w:r>
-        <w:r>
-          <w:rPr>
-            <w:rStyle w:val="Hyperlink"/>
-          </w:rPr>
-          <w:t>URI</w:t>
-        </w:r>
-        <w:r>
-          <w:rPr>
-            <w:webHidden/>
-          </w:rPr>
-          <w:tab/>
-        </w:r>
-        <w:r>
-          <w:rPr>
-            <w:webHidden/>
-          </w:rPr>
-          <w:fldChar w:fldCharType="begin"/>
-        </w:r>
-        <w:r>
-          <w:rPr>
-            <w:webHidden/>
-          </w:rPr>
-          <w:instrText xml:space="preserve"> PAGEREF _Toc404072957 \h </w:instrText>
-        </w:r>
-        <w:r>
-          <w:rPr>
-            <w:webHidden/>
-          </w:rPr>
-        </w:r>
-        <w:r>
-          <w:rPr>
-            <w:webHidden/>
-          </w:rPr>
-          <w:fldChar w:fldCharType="separate"/>
-        </w:r>
-        <w:r>
-          <w:rPr>
-            <w:webHidden/>
-          </w:rPr>
-          <w:t>4</w:t>
-        </w:r>
-        <w:r>
-          <w:rPr>
-            <w:webHidden/>
-          </w:rPr>
-          <w:fldChar w:fldCharType="end"/>
-        </w:r>
-      </w:hyperlink>
-    </w:p>
-    <w:p>
-      <w:pPr>
-        <w:pStyle w:val="TOC3"/>
-        <w:rPr>
-          <w:rFonts w:asciiTheme="minorHAnsi" w:eastAsiaTheme="minorEastAsia" w:hAnsiTheme="minorHAnsi" w:cstheme="minorBidi"/>
-          <w:spacing w:val="0"/>
-          <w:sz w:val="22"/>
-          <w:szCs w:val="22"/>
-          <w:lang w:eastAsia="ko-KR"/>
-        </w:rPr>
-      </w:pPr>
-      <w:hyperlink w:anchor="_Toc404072958" w:history="1">
-        <w:r>
-          <w:rPr>
-            <w:rStyle w:val="Hyperlink"/>
-            <w14:scene3d>
-              <w14:camera w14:prst="orthographicFront"/>
-              <w14:lightRig w14:rig="threePt" w14:dir="t">
-                <w14:rot w14:lat="0" w14:lon="0" w14:rev="0"/>
-              </w14:lightRig>
-            </w14:scene3d>
-          </w:rPr>
-          <w:t>9.1.2</w:t>
-        </w:r>
-        <w:r>
-          <w:rPr>
-            <w:rFonts w:asciiTheme="minorHAnsi" w:eastAsiaTheme="minorEastAsia" w:hAnsiTheme="minorHAnsi" w:cstheme="minorBidi"/>
-            <w:spacing w:val="0"/>
-            <w:sz w:val="22"/>
-            <w:szCs w:val="22"/>
-            <w:lang w:eastAsia="ko-KR"/>
-          </w:rPr>
-          <w:tab/>
-        </w:r>
-        <w:r>
-          <w:rPr>
-            <w:rStyle w:val="Hyperlink"/>
-          </w:rPr>
-          <w:t>RAML Definition</w:t>
-        </w:r>
-        <w:r>
-          <w:rPr>
-            <w:webHidden/>
-          </w:rPr>
-          <w:tab/>
-        </w:r>
-        <w:r>
-          <w:rPr>
-            <w:webHidden/>
-          </w:rPr>
-          <w:fldChar w:fldCharType="begin"/>
-        </w:r>
-        <w:r>
-          <w:rPr>
-            <w:webHidden/>
-          </w:rPr>
-          <w:instrText xml:space="preserve"> PAGEREF _Toc404072958 \h </w:instrText>
-        </w:r>
-        <w:r>
-          <w:rPr>
-            <w:webHidden/>
-          </w:rPr>
-        </w:r>
-        <w:r>
-          <w:rPr>
-            <w:webHidden/>
-          </w:rPr>
-          <w:fldChar w:fldCharType="separate"/>
-        </w:r>
-        <w:r>
-          <w:rPr>
-            <w:webHidden/>
-          </w:rPr>
-          <w:t>4</w:t>
-        </w:r>
-        <w:r>
-          <w:rPr>
-            <w:webHidden/>
-          </w:rPr>
-          <w:fldChar w:fldCharType="end"/>
-        </w:r>
-      </w:hyperlink>
-    </w:p>
-    <w:p>
-      <w:pPr>
-        <w:pStyle w:val="TOC3"/>
-        <w:rPr>
-          <w:rFonts w:asciiTheme="minorHAnsi" w:eastAsiaTheme="minorEastAsia" w:hAnsiTheme="minorHAnsi" w:cstheme="minorBidi"/>
-          <w:spacing w:val="0"/>
-          <w:sz w:val="22"/>
-          <w:szCs w:val="22"/>
-          <w:lang w:eastAsia="ko-KR"/>
-        </w:rPr>
-      </w:pPr>
-      <w:hyperlink w:anchor="_Toc404072959" w:history="1">
-        <w:r>
-          <w:rPr>
-            <w:rStyle w:val="Hyperlink"/>
-            <w14:scene3d>
-              <w14:camera w14:prst="orthographicFront"/>
-              <w14:lightRig w14:rig="threePt" w14:dir="t">
-                <w14:rot w14:lat="0" w14:lon="0" w14:rev="0"/>
-              </w14:lightRig>
-            </w14:scene3d>
-          </w:rPr>
-          <w:t>9.1.3</w:t>
-        </w:r>
-        <w:r>
-          <w:rPr>
-            <w:rFonts w:asciiTheme="minorHAnsi" w:eastAsiaTheme="minorEastAsia" w:hAnsiTheme="minorHAnsi" w:cstheme="minorBidi"/>
-            <w:spacing w:val="0"/>
-            <w:sz w:val="22"/>
-            <w:szCs w:val="22"/>
-            <w:lang w:eastAsia="ko-KR"/>
-          </w:rPr>
-          <w:tab/>
-        </w:r>
-        <w:r>
-          <w:rPr>
-            <w:rStyle w:val="Hyperlink"/>
-          </w:rPr>
-          <w:t>Attribute/Property Definition</w:t>
-        </w:r>
-        <w:r>
-          <w:rPr>
-            <w:webHidden/>
-          </w:rPr>
-          <w:tab/>
-        </w:r>
-        <w:r>
-          <w:rPr>
-            <w:webHidden/>
-          </w:rPr>
-          <w:fldChar w:fldCharType="begin"/>
-        </w:r>
-        <w:r>
-          <w:rPr>
-            <w:webHidden/>
-          </w:rPr>
-          <w:instrText xml:space="preserve"> PAGEREF _Toc404072959 \h </w:instrText>
-        </w:r>
-        <w:r>
-          <w:rPr>
-            <w:webHidden/>
-          </w:rPr>
-        </w:r>
-        <w:r>
-          <w:rPr>
-            <w:webHidden/>
-          </w:rPr>
-          <w:fldChar w:fldCharType="separate"/>
-        </w:r>
-        <w:r>
-          <w:rPr>
-            <w:webHidden/>
-          </w:rPr>
-          <w:t>4</w:t>
-        </w:r>
-        <w:r>
-          <w:rPr>
-            <w:webHidden/>
-          </w:rPr>
-          <w:fldChar w:fldCharType="end"/>
-        </w:r>
-      </w:hyperlink>
-    </w:p>
-    <w:p>
-      <w:pPr>
-        <w:pStyle w:val="TOC3"/>
-        <w:rPr>
-          <w:rFonts w:asciiTheme="minorHAnsi" w:eastAsiaTheme="minorEastAsia" w:hAnsiTheme="minorHAnsi" w:cstheme="minorBidi"/>
-          <w:spacing w:val="0"/>
-          <w:sz w:val="22"/>
-          <w:szCs w:val="22"/>
-          <w:lang w:eastAsia="ko-KR"/>
-        </w:rPr>
-      </w:pPr>
-      <w:hyperlink w:anchor="_Toc404072960" w:history="1">
-        <w:r>
-          <w:rPr>
-            <w:rStyle w:val="Hyperlink"/>
-            <w14:scene3d>
-              <w14:camera w14:prst="orthographicFront"/>
-              <w14:lightRig w14:rig="threePt" w14:dir="t">
-                <w14:rot w14:lat="0" w14:lon="0" w14:rev="0"/>
-              </w14:lightRig>
-            </w14:scene3d>
-          </w:rPr>
-          <w:t>9.1.4</w:t>
-        </w:r>
-        <w:r>
-          <w:rPr>
-            <w:rFonts w:asciiTheme="minorHAnsi" w:eastAsiaTheme="minorEastAsia" w:hAnsiTheme="minorHAnsi" w:cstheme="minorBidi"/>
-            <w:spacing w:val="0"/>
-            <w:sz w:val="22"/>
-            <w:szCs w:val="22"/>
-            <w:lang w:eastAsia="ko-KR"/>
-          </w:rPr>
-          <w:tab/>
-        </w:r>
-        <w:r>
-          <w:rPr>
-            <w:rStyle w:val="Hyperlink"/>
-          </w:rPr>
-          <w:t>CRUDN Behaviour</w:t>
-        </w:r>
-        <w:r>
-          <w:rPr>
-            <w:webHidden/>
-          </w:rPr>
-          <w:tab/>
-        </w:r>
-        <w:r>
-          <w:rPr>
-            <w:webHidden/>
-          </w:rPr>
-          <w:fldChar w:fldCharType="begin"/>
-        </w:r>
-        <w:r>
-          <w:rPr>
-            <w:webHidden/>
-          </w:rPr>
-          <w:instrText xml:space="preserve"> PAGEREF _Toc404072960 \h </w:instrText>
-        </w:r>
-        <w:r>
-          <w:rPr>
-            <w:webHidden/>
-          </w:rPr>
-        </w:r>
-        <w:r>
-          <w:rPr>
-            <w:webHidden/>
-          </w:rPr>
-          <w:fldChar w:fldCharType="separate"/>
-        </w:r>
-        <w:r>
-          <w:rPr>
-            <w:webHidden/>
-          </w:rPr>
-          <w:t>4</w:t>
-        </w:r>
-        <w:r>
-          <w:rPr>
-            <w:webHidden/>
-          </w:rPr>
-          <w:fldChar w:fldCharType="end"/>
-        </w:r>
-      </w:hyperlink>
-    </w:p>
-    <w:p>
-      <w:pPr>
-        <w:pStyle w:val="TOC3"/>
-        <w:rPr>
-          <w:rFonts w:asciiTheme="minorHAnsi" w:eastAsiaTheme="minorEastAsia" w:hAnsiTheme="minorHAnsi" w:cstheme="minorBidi"/>
-          <w:spacing w:val="0"/>
-          <w:sz w:val="22"/>
-          <w:szCs w:val="22"/>
-          <w:lang w:eastAsia="ko-KR"/>
-        </w:rPr>
-      </w:pPr>
-      <w:hyperlink w:anchor="_Toc404072961" w:history="1">
-        <w:r>
-          <w:rPr>
-            <w:rStyle w:val="Hyperlink"/>
-            <w14:scene3d>
-              <w14:camera w14:prst="orthographicFront"/>
-              <w14:lightRig w14:rig="threePt" w14:dir="t">
-                <w14:rot w14:lat="0" w14:lon="0" w14:rev="0"/>
-              </w14:lightRig>
-            </w14:scene3d>
-          </w:rPr>
-          <w:t>9.1.5</w:t>
-        </w:r>
-        <w:r>
-          <w:rPr>
-            <w:rFonts w:asciiTheme="minorHAnsi" w:eastAsiaTheme="minorEastAsia" w:hAnsiTheme="minorHAnsi" w:cstheme="minorBidi"/>
-            <w:spacing w:val="0"/>
-            <w:sz w:val="22"/>
-            <w:szCs w:val="22"/>
-            <w:lang w:eastAsia="ko-KR"/>
-          </w:rPr>
-          <w:tab/>
-        </w:r>
-        <w:r>
-          <w:rPr>
-            <w:rStyle w:val="Hyperlink"/>
-          </w:rPr>
-          <w:t>Example Representation</w:t>
-        </w:r>
-        <w:r>
-          <w:rPr>
-            <w:webHidden/>
-          </w:rPr>
-          <w:tab/>
-        </w:r>
-        <w:r>
-          <w:rPr>
-            <w:webHidden/>
-          </w:rPr>
-          <w:fldChar w:fldCharType="begin"/>
-        </w:r>
-        <w:r>
-          <w:rPr>
-            <w:webHidden/>
-          </w:rPr>
-          <w:instrText xml:space="preserve"> PAGEREF _Toc404072961 \h </w:instrText>
-        </w:r>
-        <w:r>
-          <w:rPr>
-            <w:webHidden/>
-          </w:rPr>
-        </w:r>
-        <w:r>
-          <w:rPr>
-            <w:webHidden/>
-          </w:rPr>
-          <w:fldChar w:fldCharType="separate"/>
-        </w:r>
-        <w:r>
-          <w:rPr>
-            <w:webHidden/>
-          </w:rPr>
-          <w:t>4</w:t>
-        </w:r>
-        <w:r>
-          <w:rPr>
-            <w:webHidden/>
-          </w:rPr>
-          <w:fldChar w:fldCharType="end"/>
-        </w:r>
-      </w:hyperlink>
-    </w:p>
-    <w:p>
-      <w:pPr>
-        <w:pStyle w:val="TOC1"/>
-        <w:rPr>
-          <w:rFonts w:asciiTheme="minorHAnsi" w:eastAsiaTheme="minorEastAsia" w:hAnsiTheme="minorHAnsi" w:cstheme="minorBidi"/>
-          <w:spacing w:val="0"/>
-          <w:sz w:val="22"/>
-          <w:szCs w:val="22"/>
-          <w:lang w:eastAsia="ko-KR"/>
-        </w:rPr>
-      </w:pPr>
-      <w:hyperlink w:anchor="_Toc404072962" w:history="1">
-        <w:r>
-          <w:rPr>
-            <w:rStyle w:val="Hyperlink"/>
-          </w:rPr>
-          <w:t>10</w:t>
-        </w:r>
-        <w:r>
-          <w:rPr>
-            <w:rFonts w:asciiTheme="minorHAnsi" w:eastAsiaTheme="minorEastAsia" w:hAnsiTheme="minorHAnsi" w:cstheme="minorBidi"/>
-            <w:spacing w:val="0"/>
-            <w:sz w:val="22"/>
-            <w:szCs w:val="22"/>
-            <w:lang w:eastAsia="ko-KR"/>
-          </w:rPr>
-          <w:tab/>
-        </w:r>
-        <w:r>
-          <w:rPr>
-            <w:rStyle w:val="Hyperlink"/>
-          </w:rPr>
-          <w:t>Actuator Resource Model</w:t>
-        </w:r>
-        <w:r>
-          <w:rPr>
-            <w:webHidden/>
-          </w:rPr>
-          <w:tab/>
-        </w:r>
-        <w:r>
-          <w:rPr>
-            <w:webHidden/>
-          </w:rPr>
-          <w:fldChar w:fldCharType="begin"/>
-        </w:r>
-        <w:r>
-          <w:rPr>
-            <w:webHidden/>
-          </w:rPr>
-          <w:instrText xml:space="preserve"> PAGEREF _Toc404072962 \h </w:instrText>
-        </w:r>
-        <w:r>
-          <w:rPr>
-            <w:webHidden/>
-          </w:rPr>
-        </w:r>
-        <w:r>
-          <w:rPr>
-            <w:webHidden/>
-          </w:rPr>
-          <w:fldChar w:fldCharType="separate"/>
-        </w:r>
-        <w:r>
-          <w:rPr>
-            <w:webHidden/>
-          </w:rPr>
-          <w:t>4</w:t>
-        </w:r>
-        <w:r>
-          <w:rPr>
-            <w:webHidden/>
-          </w:rPr>
-          <w:fldChar w:fldCharType="end"/>
-        </w:r>
-      </w:hyperlink>
-    </w:p>
-    <w:p>
-      <w:pPr>
-        <w:pStyle w:val="TOC2"/>
-        <w:rPr>
-          <w:rFonts w:asciiTheme="minorHAnsi" w:eastAsiaTheme="minorEastAsia" w:hAnsiTheme="minorHAnsi" w:cstheme="minorBidi"/>
-          <w:spacing w:val="0"/>
-          <w:sz w:val="22"/>
-          <w:szCs w:val="22"/>
-          <w:lang w:eastAsia="ko-KR"/>
-        </w:rPr>
-      </w:pPr>
-      <w:hyperlink w:anchor="_Toc404072963" w:history="1">
-        <w:r>
-          <w:rPr>
-            <w:rStyle w:val="Hyperlink"/>
-          </w:rPr>
-          <w:t>10.1</w:t>
-        </w:r>
-        <w:r>
-          <w:rPr>
-            <w:rFonts w:asciiTheme="minorHAnsi" w:eastAsiaTheme="minorEastAsia" w:hAnsiTheme="minorHAnsi" w:cstheme="minorBidi"/>
-            <w:spacing w:val="0"/>
-            <w:sz w:val="22"/>
-            <w:szCs w:val="22"/>
-            <w:lang w:eastAsia="ko-KR"/>
-          </w:rPr>
-          <w:tab/>
-        </w:r>
-        <w:r>
-          <w:rPr>
-            <w:rStyle w:val="Hyperlink"/>
-          </w:rPr>
-          <w:t>&lt;&lt;Resource Name&gt;&gt;</w:t>
-        </w:r>
-        <w:r>
-          <w:rPr>
-            <w:webHidden/>
-          </w:rPr>
-          <w:tab/>
-        </w:r>
-        <w:r>
-          <w:rPr>
-            <w:webHidden/>
-          </w:rPr>
-          <w:fldChar w:fldCharType="begin"/>
-        </w:r>
-        <w:r>
-          <w:rPr>
-            <w:webHidden/>
-          </w:rPr>
-          <w:instrText xml:space="preserve"> PAGEREF _Toc404072963 \h </w:instrText>
-        </w:r>
-        <w:r>
-          <w:rPr>
-            <w:webHidden/>
-          </w:rPr>
-        </w:r>
-        <w:r>
-          <w:rPr>
-            <w:webHidden/>
-          </w:rPr>
-          <w:fldChar w:fldCharType="separate"/>
-        </w:r>
-        <w:r>
-          <w:rPr>
-            <w:webHidden/>
-          </w:rPr>
-          <w:t>4</w:t>
-        </w:r>
-        <w:r>
-          <w:rPr>
-            <w:webHidden/>
-          </w:rPr>
-          <w:fldChar w:fldCharType="end"/>
-        </w:r>
-      </w:hyperlink>
-    </w:p>
-    <w:p>
-      <w:pPr>
-        <w:pStyle w:val="TOC3"/>
-        <w:rPr>
-          <w:rFonts w:asciiTheme="minorHAnsi" w:eastAsiaTheme="minorEastAsia" w:hAnsiTheme="minorHAnsi" w:cstheme="minorBidi"/>
-          <w:spacing w:val="0"/>
-          <w:sz w:val="22"/>
-          <w:szCs w:val="22"/>
-          <w:lang w:eastAsia="ko-KR"/>
-        </w:rPr>
-      </w:pPr>
-      <w:hyperlink w:anchor="_Toc404072964" w:history="1">
-        <w:r>
-          <w:rPr>
-            <w:rStyle w:val="Hyperlink"/>
-            <w14:scene3d>
-              <w14:camera w14:prst="orthographicFront"/>
-              <w14:lightRig w14:rig="threePt" w14:dir="t">
-                <w14:rot w14:lat="0" w14:lon="0" w14:rev="0"/>
-              </w14:lightRig>
-            </w14:scene3d>
-          </w:rPr>
-          <w:t>10.1.1</w:t>
-        </w:r>
-        <w:r>
-          <w:rPr>
-            <w:rFonts w:asciiTheme="minorHAnsi" w:eastAsiaTheme="minorEastAsia" w:hAnsiTheme="minorHAnsi" w:cstheme="minorBidi"/>
-            <w:spacing w:val="0"/>
-            <w:sz w:val="22"/>
-            <w:szCs w:val="22"/>
-            <w:lang w:eastAsia="ko-KR"/>
-          </w:rPr>
-          <w:tab/>
-        </w:r>
-        <w:r>
-          <w:rPr>
-            <w:rStyle w:val="Hyperlink"/>
-          </w:rPr>
-          <w:t>URI</w:t>
-        </w:r>
-        <w:r>
-          <w:rPr>
-            <w:webHidden/>
-          </w:rPr>
-          <w:tab/>
-        </w:r>
-        <w:r>
-          <w:rPr>
-            <w:webHidden/>
-          </w:rPr>
-          <w:fldChar w:fldCharType="begin"/>
-        </w:r>
-        <w:r>
-          <w:rPr>
-            <w:webHidden/>
-          </w:rPr>
-          <w:instrText xml:space="preserve"> PAGEREF _Toc404072964 \h </w:instrText>
-        </w:r>
-        <w:r>
-          <w:rPr>
-            <w:webHidden/>
-          </w:rPr>
-        </w:r>
-        <w:r>
-          <w:rPr>
-            <w:webHidden/>
-          </w:rPr>
-          <w:fldChar w:fldCharType="separate"/>
-        </w:r>
-        <w:r>
-          <w:rPr>
-            <w:webHidden/>
-          </w:rPr>
-          <w:t>4</w:t>
-        </w:r>
-        <w:r>
-          <w:rPr>
-            <w:webHidden/>
-          </w:rPr>
-          <w:fldChar w:fldCharType="end"/>
-        </w:r>
-      </w:hyperlink>
-    </w:p>
-    <w:p>
-      <w:pPr>
-        <w:pStyle w:val="TOC3"/>
-        <w:rPr>
-          <w:rFonts w:asciiTheme="minorHAnsi" w:eastAsiaTheme="minorEastAsia" w:hAnsiTheme="minorHAnsi" w:cstheme="minorBidi"/>
-          <w:spacing w:val="0"/>
-          <w:sz w:val="22"/>
-          <w:szCs w:val="22"/>
-          <w:lang w:eastAsia="ko-KR"/>
-        </w:rPr>
-      </w:pPr>
-      <w:hyperlink w:anchor="_Toc404072965" w:history="1">
-        <w:r>
-          <w:rPr>
-            <w:rStyle w:val="Hyperlink"/>
-            <w14:scene3d>
-              <w14:camera w14:prst="orthographicFront"/>
-              <w14:lightRig w14:rig="threePt" w14:dir="t">
-                <w14:rot w14:lat="0" w14:lon="0" w14:rev="0"/>
-              </w14:lightRig>
-            </w14:scene3d>
-          </w:rPr>
-          <w:t>10.1.2</w:t>
-        </w:r>
-        <w:r>
-          <w:rPr>
-            <w:rFonts w:asciiTheme="minorHAnsi" w:eastAsiaTheme="minorEastAsia" w:hAnsiTheme="minorHAnsi" w:cstheme="minorBidi"/>
-            <w:spacing w:val="0"/>
-            <w:sz w:val="22"/>
-            <w:szCs w:val="22"/>
-            <w:lang w:eastAsia="ko-KR"/>
-          </w:rPr>
-          <w:tab/>
-        </w:r>
-        <w:r>
-          <w:rPr>
-            <w:rStyle w:val="Hyperlink"/>
-          </w:rPr>
-          <w:t>RAML Definition</w:t>
-        </w:r>
-        <w:r>
-          <w:rPr>
-            <w:webHidden/>
-          </w:rPr>
-          <w:tab/>
-        </w:r>
-        <w:r>
-          <w:rPr>
-            <w:webHidden/>
-          </w:rPr>
-          <w:fldChar w:fldCharType="begin"/>
-        </w:r>
-        <w:r>
-          <w:rPr>
-            <w:webHidden/>
-          </w:rPr>
-          <w:instrText xml:space="preserve"> PAGEREF _Toc404072965 \h </w:instrText>
-        </w:r>
-        <w:r>
-          <w:rPr>
-            <w:webHidden/>
-          </w:rPr>
-        </w:r>
-        <w:r>
-          <w:rPr>
-            <w:webHidden/>
-          </w:rPr>
-          <w:fldChar w:fldCharType="separate"/>
-        </w:r>
-        <w:r>
-          <w:rPr>
-            <w:webHidden/>
-          </w:rPr>
-          <w:t>4</w:t>
-        </w:r>
-        <w:r>
-          <w:rPr>
-            <w:webHidden/>
-          </w:rPr>
-          <w:fldChar w:fldCharType="end"/>
-        </w:r>
-      </w:hyperlink>
-    </w:p>
-    <w:p>
-      <w:pPr>
-        <w:pStyle w:val="TOC3"/>
-        <w:rPr>
-          <w:rFonts w:asciiTheme="minorHAnsi" w:eastAsiaTheme="minorEastAsia" w:hAnsiTheme="minorHAnsi" w:cstheme="minorBidi"/>
-          <w:spacing w:val="0"/>
-          <w:sz w:val="22"/>
-          <w:szCs w:val="22"/>
-          <w:lang w:eastAsia="ko-KR"/>
-        </w:rPr>
-      </w:pPr>
-      <w:hyperlink w:anchor="_Toc404072966" w:history="1">
-        <w:r>
-          <w:rPr>
-            <w:rStyle w:val="Hyperlink"/>
-            <w14:scene3d>
-              <w14:camera w14:prst="orthographicFront"/>
-              <w14:lightRig w14:rig="threePt" w14:dir="t">
-                <w14:rot w14:lat="0" w14:lon="0" w14:rev="0"/>
-              </w14:lightRig>
-            </w14:scene3d>
-          </w:rPr>
-          <w:t>10.1.3</w:t>
-        </w:r>
-        <w:r>
-          <w:rPr>
-            <w:rFonts w:asciiTheme="minorHAnsi" w:eastAsiaTheme="minorEastAsia" w:hAnsiTheme="minorHAnsi" w:cstheme="minorBidi"/>
-            <w:spacing w:val="0"/>
-            <w:sz w:val="22"/>
-            <w:szCs w:val="22"/>
-            <w:lang w:eastAsia="ko-KR"/>
-          </w:rPr>
-          <w:tab/>
-        </w:r>
-        <w:r>
-          <w:rPr>
-            <w:rStyle w:val="Hyperlink"/>
-          </w:rPr>
-          <w:t>Attribute/Property Definition</w:t>
-        </w:r>
-        <w:r>
-          <w:rPr>
-            <w:webHidden/>
-          </w:rPr>
-          <w:tab/>
-        </w:r>
-        <w:r>
-          <w:rPr>
-            <w:webHidden/>
-          </w:rPr>
-          <w:fldChar w:fldCharType="begin"/>
-        </w:r>
-        <w:r>
-          <w:rPr>
-            <w:webHidden/>
-          </w:rPr>
-          <w:instrText xml:space="preserve"> PAGEREF _Toc404072966 \h </w:instrText>
-        </w:r>
-        <w:r>
-          <w:rPr>
-            <w:webHidden/>
-          </w:rPr>
-        </w:r>
-        <w:r>
-          <w:rPr>
-            <w:webHidden/>
-          </w:rPr>
-          <w:fldChar w:fldCharType="separate"/>
-        </w:r>
-        <w:r>
-          <w:rPr>
-            <w:webHidden/>
-          </w:rPr>
-          <w:t>4</w:t>
-        </w:r>
-        <w:r>
-          <w:rPr>
-            <w:webHidden/>
-          </w:rPr>
-          <w:fldChar w:fldCharType="end"/>
-        </w:r>
-      </w:hyperlink>
-    </w:p>
-    <w:p>
-      <w:pPr>
-        <w:pStyle w:val="TOC3"/>
-        <w:rPr>
-          <w:rFonts w:asciiTheme="minorHAnsi" w:eastAsiaTheme="minorEastAsia" w:hAnsiTheme="minorHAnsi" w:cstheme="minorBidi"/>
-          <w:spacing w:val="0"/>
-          <w:sz w:val="22"/>
-          <w:szCs w:val="22"/>
-          <w:lang w:eastAsia="ko-KR"/>
-        </w:rPr>
-      </w:pPr>
-      <w:hyperlink w:anchor="_Toc404072967" w:history="1">
-        <w:r>
-          <w:rPr>
-            <w:rStyle w:val="Hyperlink"/>
-            <w14:scene3d>
-              <w14:camera w14:prst="orthographicFront"/>
-              <w14:lightRig w14:rig="threePt" w14:dir="t">
-                <w14:rot w14:lat="0" w14:lon="0" w14:rev="0"/>
-              </w14:lightRig>
-            </w14:scene3d>
-          </w:rPr>
-          <w:t>10.1.4</w:t>
-        </w:r>
-        <w:r>
-          <w:rPr>
-            <w:rFonts w:asciiTheme="minorHAnsi" w:eastAsiaTheme="minorEastAsia" w:hAnsiTheme="minorHAnsi" w:cstheme="minorBidi"/>
-            <w:spacing w:val="0"/>
-            <w:sz w:val="22"/>
-            <w:szCs w:val="22"/>
-            <w:lang w:eastAsia="ko-KR"/>
-          </w:rPr>
-          <w:tab/>
-        </w:r>
-        <w:r>
-          <w:rPr>
-            <w:rStyle w:val="Hyperlink"/>
-          </w:rPr>
-          <w:t>CRUDN Behaviour</w:t>
-        </w:r>
-        <w:r>
-          <w:rPr>
-            <w:webHidden/>
-          </w:rPr>
-          <w:tab/>
-        </w:r>
-        <w:r>
-          <w:rPr>
-            <w:webHidden/>
-          </w:rPr>
-          <w:fldChar w:fldCharType="begin"/>
-        </w:r>
-        <w:r>
-          <w:rPr>
-            <w:webHidden/>
-          </w:rPr>
-          <w:instrText xml:space="preserve"> PAGEREF _Toc404072967 \h </w:instrText>
-        </w:r>
-        <w:r>
-          <w:rPr>
-            <w:webHidden/>
-          </w:rPr>
-        </w:r>
-        <w:r>
-          <w:rPr>
-            <w:webHidden/>
-          </w:rPr>
-          <w:fldChar w:fldCharType="separate"/>
-        </w:r>
-        <w:r>
-          <w:rPr>
-            <w:webHidden/>
-          </w:rPr>
-          <w:t>4</w:t>
-        </w:r>
-        <w:r>
-          <w:rPr>
-            <w:webHidden/>
-          </w:rPr>
-          <w:fldChar w:fldCharType="end"/>
-        </w:r>
-      </w:hyperlink>
-    </w:p>
-    <w:p>
-      <w:pPr>
-        <w:pStyle w:val="TOC3"/>
-        <w:rPr>
-          <w:rFonts w:asciiTheme="minorHAnsi" w:eastAsiaTheme="minorEastAsia" w:hAnsiTheme="minorHAnsi" w:cstheme="minorBidi"/>
-          <w:spacing w:val="0"/>
-          <w:sz w:val="22"/>
-          <w:szCs w:val="22"/>
-          <w:lang w:eastAsia="ko-KR"/>
-        </w:rPr>
-      </w:pPr>
-      <w:hyperlink w:anchor="_Toc404072968" w:history="1">
-        <w:r>
-          <w:rPr>
-            <w:rStyle w:val="Hyperlink"/>
-            <w14:scene3d>
-              <w14:camera w14:prst="orthographicFront"/>
-              <w14:lightRig w14:rig="threePt" w14:dir="t">
-                <w14:rot w14:lat="0" w14:lon="0" w14:rev="0"/>
-              </w14:lightRig>
-            </w14:scene3d>
-          </w:rPr>
-          <w:t>10.1.5</w:t>
-        </w:r>
-        <w:r>
-          <w:rPr>
-            <w:rFonts w:asciiTheme="minorHAnsi" w:eastAsiaTheme="minorEastAsia" w:hAnsiTheme="minorHAnsi" w:cstheme="minorBidi"/>
-            <w:spacing w:val="0"/>
-            <w:sz w:val="22"/>
-            <w:szCs w:val="22"/>
-            <w:lang w:eastAsia="ko-KR"/>
-          </w:rPr>
-          <w:tab/>
-        </w:r>
-        <w:r>
-          <w:rPr>
-            <w:rStyle w:val="Hyperlink"/>
-          </w:rPr>
-          <w:t>Example Representation</w:t>
-        </w:r>
-        <w:r>
-          <w:rPr>
-            <w:webHidden/>
-          </w:rPr>
-          <w:tab/>
-        </w:r>
-        <w:r>
-          <w:rPr>
-            <w:webHidden/>
-          </w:rPr>
-          <w:fldChar w:fldCharType="begin"/>
-        </w:r>
-        <w:r>
-          <w:rPr>
-            <w:webHidden/>
-          </w:rPr>
-          <w:instrText xml:space="preserve"> PAGEREF _Toc404072968 \h </w:instrText>
-        </w:r>
-        <w:r>
-          <w:rPr>
-            <w:webHidden/>
-          </w:rPr>
-        </w:r>
-        <w:r>
-          <w:rPr>
-            <w:webHidden/>
-          </w:rPr>
-          <w:fldChar w:fldCharType="separate"/>
-        </w:r>
-        <w:r>
-          <w:rPr>
-            <w:webHidden/>
-          </w:rPr>
-          <w:t>4</w:t>
-        </w:r>
-        <w:r>
-          <w:rPr>
-            <w:webHidden/>
-          </w:rPr>
-          <w:fldChar w:fldCharType="end"/>
-        </w:r>
-      </w:hyperlink>
-    </w:p>
-    <w:p>
-      <w:pPr>
-        <w:pStyle w:val="TOC1"/>
-        <w:rPr>
-          <w:rFonts w:asciiTheme="minorHAnsi" w:eastAsiaTheme="minorEastAsia" w:hAnsiTheme="minorHAnsi" w:cstheme="minorBidi"/>
-          <w:spacing w:val="0"/>
-          <w:sz w:val="22"/>
-          <w:szCs w:val="22"/>
-          <w:lang w:eastAsia="ko-KR"/>
-        </w:rPr>
-      </w:pPr>
-      <w:hyperlink w:anchor="_Toc404072969" w:history="1">
-        <w:r>
-          <w:rPr>
-            <w:rStyle w:val="Hyperlink"/>
-          </w:rPr>
-          <w:t>11</w:t>
-        </w:r>
-        <w:r>
-          <w:rPr>
-            <w:rFonts w:asciiTheme="minorHAnsi" w:eastAsiaTheme="minorEastAsia" w:hAnsiTheme="minorHAnsi" w:cstheme="minorBidi"/>
-            <w:spacing w:val="0"/>
-            <w:sz w:val="22"/>
-            <w:szCs w:val="22"/>
-            <w:lang w:eastAsia="ko-KR"/>
-          </w:rPr>
-          <w:tab/>
-        </w:r>
-        <w:r>
-          <w:rPr>
-            <w:rStyle w:val="Hyperlink"/>
-          </w:rPr>
-          <w:t>Discovery</w:t>
-        </w:r>
-        <w:r>
-          <w:rPr>
-            <w:webHidden/>
-          </w:rPr>
-          <w:tab/>
-        </w:r>
-        <w:r>
-          <w:rPr>
-            <w:webHidden/>
-          </w:rPr>
-          <w:fldChar w:fldCharType="begin"/>
-        </w:r>
-        <w:r>
-          <w:rPr>
-            <w:webHidden/>
-          </w:rPr>
-          <w:instrText xml:space="preserve"> PAGEREF _Toc404072969 \h </w:instrText>
-        </w:r>
-        <w:r>
-          <w:rPr>
-            <w:webHidden/>
-          </w:rPr>
-        </w:r>
-        <w:r>
-          <w:rPr>
-            <w:webHidden/>
-          </w:rPr>
-          <w:fldChar w:fldCharType="separate"/>
-        </w:r>
-        <w:r>
-          <w:rPr>
-            <w:webHidden/>
-          </w:rPr>
-          <w:t>4</w:t>
-        </w:r>
-        <w:r>
-          <w:rPr>
-            <w:webHidden/>
-          </w:rPr>
-          <w:fldChar w:fldCharType="end"/>
-        </w:r>
-      </w:hyperlink>
-    </w:p>
-    <w:p>
-      <w:pPr>
-        <w:pStyle w:val="TOC1"/>
-        <w:rPr>
-          <w:rFonts w:asciiTheme="minorHAnsi" w:eastAsiaTheme="minorEastAsia" w:hAnsiTheme="minorHAnsi" w:cstheme="minorBidi"/>
-          <w:spacing w:val="0"/>
-          <w:sz w:val="22"/>
-          <w:szCs w:val="22"/>
-          <w:lang w:eastAsia="ko-KR"/>
-        </w:rPr>
-      </w:pPr>
-      <w:hyperlink w:anchor="_Toc404072970" w:history="1">
-        <w:r>
-          <w:rPr>
-            <w:rStyle w:val="Hyperlink"/>
-          </w:rPr>
-          <w:t>12</w:t>
-        </w:r>
-        <w:r>
-          <w:rPr>
-            <w:rFonts w:asciiTheme="minorHAnsi" w:eastAsiaTheme="minorEastAsia" w:hAnsiTheme="minorHAnsi" w:cstheme="minorBidi"/>
-            <w:spacing w:val="0"/>
-            <w:sz w:val="22"/>
-            <w:szCs w:val="22"/>
-            <w:lang w:eastAsia="ko-KR"/>
-          </w:rPr>
-          <w:tab/>
-        </w:r>
-        <w:r>
-          <w:rPr>
-            <w:rStyle w:val="Hyperlink"/>
-          </w:rPr>
-          <w:t>Group management</w:t>
-        </w:r>
-        <w:r>
-          <w:rPr>
-            <w:webHidden/>
-          </w:rPr>
-          <w:tab/>
-        </w:r>
-        <w:r>
-          <w:rPr>
-            <w:webHidden/>
-          </w:rPr>
-          <w:fldChar w:fldCharType="begin"/>
-        </w:r>
-        <w:r>
-          <w:rPr>
-            <w:webHidden/>
-          </w:rPr>
-          <w:instrText xml:space="preserve"> PAGEREF _Toc404072970 \h </w:instrText>
-        </w:r>
-        <w:r>
-          <w:rPr>
-            <w:webHidden/>
-          </w:rPr>
-        </w:r>
-        <w:r>
-          <w:rPr>
-            <w:webHidden/>
-          </w:rPr>
-          <w:fldChar w:fldCharType="separate"/>
-        </w:r>
-        <w:r>
-          <w:rPr>
-            <w:webHidden/>
-          </w:rPr>
-          <w:t>5</w:t>
-        </w:r>
-        <w:r>
-          <w:rPr>
-            <w:webHidden/>
-          </w:rPr>
-          <w:fldChar w:fldCharType="end"/>
-        </w:r>
-      </w:hyperlink>
-    </w:p>
-    <w:p>
-      <w:pPr>
-        <w:pStyle w:val="TOC2"/>
-        <w:rPr>
-          <w:rFonts w:asciiTheme="minorHAnsi" w:eastAsiaTheme="minorEastAsia" w:hAnsiTheme="minorHAnsi" w:cstheme="minorBidi"/>
-          <w:spacing w:val="0"/>
-          <w:sz w:val="22"/>
-          <w:szCs w:val="22"/>
-          <w:lang w:eastAsia="ko-KR"/>
-        </w:rPr>
-      </w:pPr>
-      <w:hyperlink w:anchor="_Toc404072971" w:history="1">
-        <w:r>
-          <w:rPr>
-            <w:rStyle w:val="Hyperlink"/>
-            <w:lang w:eastAsia="ko-KR"/>
-          </w:rPr>
-          <w:t>12.1</w:t>
-        </w:r>
-        <w:r>
-          <w:rPr>
-            <w:rFonts w:asciiTheme="minorHAnsi" w:eastAsiaTheme="minorEastAsia" w:hAnsiTheme="minorHAnsi" w:cstheme="minorBidi"/>
-            <w:spacing w:val="0"/>
-            <w:sz w:val="22"/>
-            <w:szCs w:val="22"/>
-            <w:lang w:eastAsia="ko-KR"/>
-          </w:rPr>
-          <w:tab/>
-        </w:r>
-        <w:r>
-          <w:rPr>
-            <w:rStyle w:val="Hyperlink"/>
-            <w:lang w:eastAsia="ko-KR"/>
-          </w:rPr>
-          <w:t>Introduction</w:t>
-        </w:r>
-        <w:r>
-          <w:rPr>
-            <w:webHidden/>
-          </w:rPr>
-          <w:tab/>
-        </w:r>
-        <w:r>
-          <w:rPr>
-            <w:webHidden/>
-          </w:rPr>
-          <w:fldChar w:fldCharType="begin"/>
-        </w:r>
-        <w:r>
-          <w:rPr>
-            <w:webHidden/>
-          </w:rPr>
-          <w:instrText xml:space="preserve"> PAGEREF _Toc404072971 \h </w:instrText>
-        </w:r>
-        <w:r>
-          <w:rPr>
-            <w:webHidden/>
-          </w:rPr>
-        </w:r>
-        <w:r>
-          <w:rPr>
-            <w:webHidden/>
-          </w:rPr>
-          <w:fldChar w:fldCharType="separate"/>
-        </w:r>
-        <w:r>
-          <w:rPr>
-            <w:webHidden/>
-          </w:rPr>
-          <w:t>5</w:t>
-        </w:r>
-        <w:r>
-          <w:rPr>
-            <w:webHidden/>
-          </w:rPr>
-          <w:fldChar w:fldCharType="end"/>
-        </w:r>
-      </w:hyperlink>
-    </w:p>
-    <w:p>
-      <w:pPr>
-        <w:pStyle w:val="TOC2"/>
-        <w:rPr>
-          <w:rFonts w:asciiTheme="minorHAnsi" w:eastAsiaTheme="minorEastAsia" w:hAnsiTheme="minorHAnsi" w:cstheme="minorBidi"/>
-          <w:spacing w:val="0"/>
-          <w:sz w:val="22"/>
-          <w:szCs w:val="22"/>
-          <w:lang w:eastAsia="ko-KR"/>
-        </w:rPr>
-      </w:pPr>
-      <w:hyperlink w:anchor="_Toc404072972" w:history="1">
-        <w:r>
-          <w:rPr>
-            <w:rStyle w:val="Hyperlink"/>
-            <w:lang w:eastAsia="ko-KR"/>
-          </w:rPr>
-          <w:t>12.2</w:t>
-        </w:r>
-        <w:r>
-          <w:rPr>
-            <w:rFonts w:asciiTheme="minorHAnsi" w:eastAsiaTheme="minorEastAsia" w:hAnsiTheme="minorHAnsi" w:cstheme="minorBidi"/>
-            <w:spacing w:val="0"/>
-            <w:sz w:val="22"/>
-            <w:szCs w:val="22"/>
-            <w:lang w:eastAsia="ko-KR"/>
-          </w:rPr>
-          <w:tab/>
-        </w:r>
-        <w:r>
-          <w:rPr>
-            <w:rStyle w:val="Hyperlink"/>
-            <w:lang w:eastAsia="ko-KR"/>
-          </w:rPr>
-          <w:t>Group Management Requirements</w:t>
-        </w:r>
-        <w:r>
-          <w:rPr>
-            <w:webHidden/>
-          </w:rPr>
-          <w:tab/>
-        </w:r>
-        <w:r>
-          <w:rPr>
-            <w:webHidden/>
-          </w:rPr>
-          <w:fldChar w:fldCharType="begin"/>
-        </w:r>
-        <w:r>
-          <w:rPr>
-            <w:webHidden/>
-          </w:rPr>
-          <w:instrText xml:space="preserve"> PAGEREF _Toc404072972 \h </w:instrText>
-        </w:r>
-        <w:r>
-          <w:rPr>
-            <w:webHidden/>
-          </w:rPr>
-        </w:r>
-        <w:r>
-          <w:rPr>
-            <w:webHidden/>
-          </w:rPr>
-          <w:fldChar w:fldCharType="separate"/>
-        </w:r>
-        <w:r>
-          <w:rPr>
-            <w:webHidden/>
-          </w:rPr>
-          <w:t>5</w:t>
-        </w:r>
-        <w:r>
-          <w:rPr>
-            <w:webHidden/>
-          </w:rPr>
-          <w:fldChar w:fldCharType="end"/>
-        </w:r>
-      </w:hyperlink>
-    </w:p>
-    <w:p>
-      <w:pPr>
-        <w:pStyle w:val="TOC1"/>
-        <w:rPr>
-          <w:rFonts w:asciiTheme="minorHAnsi" w:eastAsiaTheme="minorEastAsia" w:hAnsiTheme="minorHAnsi" w:cstheme="minorBidi"/>
-          <w:spacing w:val="0"/>
-          <w:sz w:val="22"/>
-          <w:szCs w:val="22"/>
-          <w:lang w:eastAsia="ko-KR"/>
-        </w:rPr>
-      </w:pPr>
-      <w:hyperlink w:anchor="_Toc404072973" w:history="1">
-        <w:r>
-          <w:rPr>
-            <w:rStyle w:val="Hyperlink"/>
-          </w:rPr>
-          <w:t>13</w:t>
-        </w:r>
-        <w:r>
-          <w:rPr>
-            <w:rFonts w:asciiTheme="minorHAnsi" w:eastAsiaTheme="minorEastAsia" w:hAnsiTheme="minorHAnsi" w:cstheme="minorBidi"/>
-            <w:spacing w:val="0"/>
-            <w:sz w:val="22"/>
-            <w:szCs w:val="22"/>
-            <w:lang w:eastAsia="ko-KR"/>
-          </w:rPr>
-          <w:tab/>
-        </w:r>
-        <w:r>
-          <w:rPr>
-            <w:rStyle w:val="Hyperlink"/>
-          </w:rPr>
-          <w:t>Action Sequences</w:t>
-        </w:r>
-        <w:r>
-          <w:rPr>
-            <w:webHidden/>
-          </w:rPr>
-          <w:tab/>
-        </w:r>
-        <w:r>
-          <w:rPr>
-            <w:webHidden/>
-          </w:rPr>
-          <w:fldChar w:fldCharType="begin"/>
-        </w:r>
-        <w:r>
-          <w:rPr>
-            <w:webHidden/>
-          </w:rPr>
-          <w:instrText xml:space="preserve"> PAGEREF _Toc404072973 \h </w:instrText>
-        </w:r>
-        <w:r>
-          <w:rPr>
-            <w:webHidden/>
-          </w:rPr>
-        </w:r>
-        <w:r>
-          <w:rPr>
-            <w:webHidden/>
-          </w:rPr>
-          <w:fldChar w:fldCharType="separate"/>
-        </w:r>
-        <w:r>
-          <w:rPr>
-            <w:webHidden/>
-          </w:rPr>
-          <w:t>5</w:t>
-        </w:r>
-        <w:r>
-          <w:rPr>
-            <w:webHidden/>
-          </w:rPr>
-          <w:fldChar w:fldCharType="end"/>
-        </w:r>
-      </w:hyperlink>
-    </w:p>
-    <w:p>
-      <w:pPr>
-        <w:pStyle w:val="TOC1"/>
-        <w:rPr>
-          <w:rFonts w:asciiTheme="minorHAnsi" w:eastAsiaTheme="minorEastAsia" w:hAnsiTheme="minorHAnsi" w:cstheme="minorBidi"/>
-          <w:spacing w:val="0"/>
-          <w:sz w:val="22"/>
-          <w:szCs w:val="22"/>
-          <w:lang w:eastAsia="ko-KR"/>
-        </w:rPr>
-      </w:pPr>
-      <w:hyperlink w:anchor="_Toc404072974" w:history="1">
-        <w:r>
-          <w:rPr>
-            <w:rStyle w:val="Hyperlink"/>
-          </w:rPr>
-          <w:t>14</w:t>
-        </w:r>
-        <w:r>
-          <w:rPr>
-            <w:rFonts w:asciiTheme="minorHAnsi" w:eastAsiaTheme="minorEastAsia" w:hAnsiTheme="minorHAnsi" w:cstheme="minorBidi"/>
-            <w:spacing w:val="0"/>
-            <w:sz w:val="22"/>
-            <w:szCs w:val="22"/>
-            <w:lang w:eastAsia="ko-KR"/>
-          </w:rPr>
-          <w:tab/>
-        </w:r>
-        <w:r>
-          <w:rPr>
-            <w:rStyle w:val="Hyperlink"/>
-          </w:rPr>
-          <w:t>Security</w:t>
-        </w:r>
-        <w:r>
-          <w:rPr>
-            <w:webHidden/>
-          </w:rPr>
-          <w:tab/>
-        </w:r>
-        <w:r>
-          <w:rPr>
-            <w:webHidden/>
-          </w:rPr>
-          <w:fldChar w:fldCharType="begin"/>
-        </w:r>
-        <w:r>
-          <w:rPr>
-            <w:webHidden/>
-          </w:rPr>
-          <w:instrText xml:space="preserve"> PAGEREF _Toc404072974 \h </w:instrText>
-        </w:r>
-        <w:r>
-          <w:rPr>
-            <w:webHidden/>
-          </w:rPr>
-        </w:r>
-        <w:r>
-          <w:rPr>
-            <w:webHidden/>
-          </w:rPr>
-          <w:fldChar w:fldCharType="separate"/>
-        </w:r>
-        <w:r>
-          <w:rPr>
-            <w:webHidden/>
-          </w:rPr>
-          <w:t>5</w:t>
-        </w:r>
-        <w:r>
-          <w:rPr>
-            <w:webHidden/>
-          </w:rPr>
-          <w:fldChar w:fldCharType="end"/>
-        </w:r>
-      </w:hyperlink>
-    </w:p>
-    <w:p>
-      <w:pPr>
-        <w:pStyle w:val="TOC1"/>
-      </w:pPr>
-      <w:r>
-        <w:fldChar w:fldCharType="end"/>
-      </w:r>
-    </w:p>
-    <w:p>
-      <w:pPr>
-        <w:pStyle w:val="TOC1"/>
-      </w:pPr>
-      <w:r>
-        <w:fldChar w:fldCharType="begin"/>
-      </w:r>
-      <w:r>
-        <w:instrText xml:space="preserve"> TOC \t "FIGURE-title" \c \h</w:instrText>
-      </w:r>
-      <w:r>
-        <w:fldChar w:fldCharType="separate"/>
-      </w:r>
-      <w:r>
-        <w:rPr>
-          <w:b/>
-          <w:bCs/>
-        </w:rPr>
-        <w:t>No table of figures entries found.</w:t>
-      </w:r>
-      <w:r>
-        <w:fldChar w:fldCharType="end"/>
-      </w:r>
-    </w:p>
-    <w:p>
-      <w:r>
-        <w:lastRenderedPageBreak/>
-        <w:fldChar w:fldCharType="begin"/>
-      </w:r>
-      <w:r>
-        <w:instrText xml:space="preserve"> TOC \t "TABLE-title" \c \h</w:instrText>
-      </w:r>
-      <w:r>
-        <w:fldChar w:fldCharType="separate"/>
-      </w:r>
-      <w:r>
-        <w:rPr>
-          <w:b/>
-          <w:bCs/>
-          <w:noProof/>
-        </w:rPr>
-        <w:t>No table of figures entries found.</w:t>
-      </w:r>
       <w:r>
         <w:fldChar w:fldCharType="end"/>
       </w:r>
@@ -3703,13 +2251,8 @@
           </w:tcPr>
           <w:p>
             <w:r>
-              <w:t xml:space="preserve">M. </w:t>
+              <w:t>M. Trayer</w:t>
             </w:r>
-            <w:proofErr w:type="spellStart"/>
-            <w:r>
-              <w:t>Trayer</w:t>
-            </w:r>
-            <w:proofErr w:type="spellEnd"/>
           </w:p>
         </w:tc>
         <w:tc>
@@ -4414,7 +2957,7 @@
       <w:pPr>
         <w:pStyle w:val="Heading1"/>
       </w:pPr>
-      <w:bookmarkStart w:id="1" w:name="_Toc404072939"/>
+      <w:bookmarkStart w:id="1" w:name="_Toc536092752"/>
       <w:r>
         <w:t>Scope</w:t>
       </w:r>
@@ -4432,7 +2975,7 @@
       <w:pPr>
         <w:pStyle w:val="Heading1"/>
       </w:pPr>
-      <w:bookmarkStart w:id="2" w:name="_Toc404072940"/>
+      <w:bookmarkStart w:id="2" w:name="_Toc536092753"/>
       <w:r>
         <w:t>Normative references</w:t>
       </w:r>
@@ -4465,11 +3008,9 @@
         <w:t>IEC 60169-24</w:t>
       </w:r>
       <w:bookmarkEnd w:id="3"/>
-      <w:proofErr w:type="gramStart"/>
       <w:r>
         <w:t>,</w:t>
       </w:r>
-      <w:proofErr w:type="gramEnd"/>
       <w:r>
         <w:t> </w:t>
       </w:r>
@@ -4491,7 +3032,7 @@
       <w:pPr>
         <w:pStyle w:val="Heading1"/>
       </w:pPr>
-      <w:bookmarkStart w:id="5" w:name="_Toc404072941"/>
+      <w:bookmarkStart w:id="5" w:name="_Toc536092754"/>
       <w:r>
         <w:t>Terms, definitions, symbols and abbreviations</w:t>
       </w:r>
@@ -4503,7 +3044,7 @@
         <w:pStyle w:val="Heading2"/>
       </w:pPr>
       <w:bookmarkStart w:id="6" w:name="_Toc402347303"/>
-      <w:bookmarkStart w:id="7" w:name="_Toc404072942"/>
+      <w:bookmarkStart w:id="7" w:name="_Toc536092755"/>
       <w:r>
         <w:t>Terms and definitions</w:t>
       </w:r>
@@ -4548,7 +3089,7 @@
       <w:bookmarkStart w:id="13" w:name="_Ref359410916"/>
       <w:bookmarkStart w:id="14" w:name="_Toc383031557"/>
       <w:bookmarkStart w:id="15" w:name="_Toc402347304"/>
-      <w:bookmarkStart w:id="16" w:name="_Toc404072943"/>
+      <w:bookmarkStart w:id="16" w:name="_Toc536092756"/>
       <w:r>
         <w:t xml:space="preserve">Symbols and </w:t>
       </w:r>
@@ -4604,7 +3145,7 @@
         <w:pStyle w:val="Heading2"/>
       </w:pPr>
       <w:bookmarkStart w:id="17" w:name="_Toc402347305"/>
-      <w:bookmarkStart w:id="18" w:name="_Toc404072944"/>
+      <w:bookmarkStart w:id="18" w:name="_Toc536092757"/>
       <w:r>
         <w:t>Conventions</w:t>
       </w:r>
@@ -4635,7 +3176,7 @@
       <w:pPr>
         <w:pStyle w:val="Heading1"/>
       </w:pPr>
-      <w:bookmarkStart w:id="19" w:name="_Toc404072945"/>
+      <w:bookmarkStart w:id="19" w:name="_Toc536092758"/>
       <w:r>
         <w:t>Document conventions and organization</w:t>
       </w:r>
@@ -4656,7 +3197,7 @@
       <w:pPr>
         <w:pStyle w:val="Heading1"/>
       </w:pPr>
-      <w:bookmarkStart w:id="20" w:name="_Toc404072946"/>
+      <w:bookmarkStart w:id="20" w:name="_Toc536092759"/>
       <w:r>
         <w:t>Operational Scenarios</w:t>
       </w:r>
@@ -4671,7 +3212,7 @@
       <w:pPr>
         <w:pStyle w:val="Heading1"/>
       </w:pPr>
-      <w:bookmarkStart w:id="21" w:name="_Toc404072955"/>
+      <w:bookmarkStart w:id="21" w:name="_Toc536092760"/>
       <w:r>
         <w:t>Sensor Resource Model</w:t>
       </w:r>
@@ -4686,7 +3227,7 @@
       <w:pPr>
         <w:pStyle w:val="Heading1"/>
       </w:pPr>
-      <w:bookmarkStart w:id="22" w:name="_Toc404072962"/>
+      <w:bookmarkStart w:id="22" w:name="_Toc536092761"/>
       <w:r>
         <w:t>Actuator Resource Model</w:t>
       </w:r>
@@ -4704,7 +3245,7 @@
       <w:pPr>
         <w:pStyle w:val="Heading2"/>
       </w:pPr>
-      <w:bookmarkStart w:id="23" w:name="_Toc404072963"/>
+      <w:bookmarkStart w:id="23" w:name="_Toc536092762"/>
       <w:r>
         <w:t>&lt;&lt;Resource Name&gt;&gt;</w:t>
       </w:r>
@@ -4714,30 +3255,25 @@
       <w:pPr>
         <w:pStyle w:val="Heading3"/>
       </w:pPr>
-      <w:bookmarkStart w:id="24" w:name="_Toc404072964"/>
-      <w:proofErr w:type="gramStart"/>
+      <w:bookmarkStart w:id="24" w:name="_Toc536092763"/>
       <w:r>
         <w:t>introduction</w:t>
       </w:r>
-      <w:proofErr w:type="gramEnd"/>
+      <w:bookmarkEnd w:id="24"/>
     </w:p>
     <w:p>
       <w:pPr>
         <w:pStyle w:val="CODE-BLACK"/>
       </w:pPr>
       <w:r>
-        <w:t>URI</w:t>
-      </w:r>
-      <w:bookmarkEnd w:id="24"/>
-      <w:r>
-        <w:t xml:space="preserve"> </w:t>
+        <w:t xml:space="preserve">URI </w:t>
       </w:r>
     </w:p>
     <w:p>
       <w:pPr>
         <w:pStyle w:val="Heading3"/>
       </w:pPr>
-      <w:bookmarkStart w:id="25" w:name="_Toc404072965"/>
+      <w:bookmarkStart w:id="25" w:name="_Toc536092764"/>
       <w:r>
         <w:lastRenderedPageBreak/>
         <w:t>RAML Definition</w:t>
@@ -4766,19 +3302,9 @@
       </w:r>
     </w:p>
     <w:p>
-      <w:proofErr w:type="gramStart"/>
-      <w:r>
-        <w:t>version</w:t>
-      </w:r>
-      <w:proofErr w:type="gramEnd"/>
-      <w:r>
-        <w:t xml:space="preserve">: </w:t>
-      </w:r>
-      <w:proofErr w:type="spellStart"/>
-      <w:r>
-        <w:t>baseversion</w:t>
-      </w:r>
-      <w:proofErr w:type="spellEnd"/>
+      <w:r>
+        <w:t>version: baseversion</w:t>
+      </w:r>
     </w:p>
     <w:p>
       <w:r>
@@ -4795,26 +3321,13 @@
     </w:p>
     <w:p>
       <w:r>
-        <w:t xml:space="preserve">  </w:t>
-      </w:r>
-      <w:proofErr w:type="gramStart"/>
-      <w:r>
-        <w:t>description</w:t>
-      </w:r>
-      <w:proofErr w:type="gramEnd"/>
-      <w:r>
-        <w:t>: Root node for the OIC device</w:t>
+        <w:t xml:space="preserve">  description: Root node for the OIC device</w:t>
       </w:r>
     </w:p>
     <w:p>
       <w:r>
-        <w:t xml:space="preserve">    </w:t>
-      </w:r>
-      <w:proofErr w:type="gramStart"/>
-      <w:r>
-        <w:t>get</w:t>
-      </w:r>
-      <w:proofErr w:type="gramEnd"/>
+        <w:t xml:space="preserve">    get</w:t>
+      </w:r>
     </w:p>
     <w:p>
       <w:pPr>
@@ -4839,15 +3352,7 @@
     </w:p>
     <w:p>
       <w:r>
-        <w:t xml:space="preserve">            </w:t>
-      </w:r>
-      <w:proofErr w:type="gramStart"/>
-      <w:r>
-        <w:t>schema</w:t>
-      </w:r>
-      <w:proofErr w:type="gramEnd"/>
-      <w:r>
-        <w:t>: |</w:t>
+        <w:t xml:space="preserve">            schema: |</w:t>
       </w:r>
     </w:p>
     <w:p>
@@ -5073,23 +3578,13 @@
       <w:r>
         <w:t xml:space="preserve">              {</w:t>
       </w:r>
-      <w:bookmarkStart w:id="26" w:name="_GoBack"/>
-      <w:bookmarkEnd w:id="26"/>
       <w:r>
         <w:br/>
         <w:t xml:space="preserve">                "$schema": "http://json-schema.org/draft-04/schema#",</w:t>
       </w:r>
       <w:r>
         <w:br/>
-        <w:t xml:space="preserve">                "description</w:t>
-      </w:r>
-      <w:proofErr w:type="gramStart"/>
-      <w:r>
-        <w:t>" :</w:t>
-      </w:r>
-      <w:proofErr w:type="gramEnd"/>
-      <w:r>
-        <w:t xml:space="preserve"> "Copyright (c) 2016 Open Connectivity Foundation, Inc. All rights reserved.",</w:t>
+        <w:t xml:space="preserve">                "description" : "Copyright (c) 2016 Open Connectivity Foundation, Inc. All rights reserved.",</w:t>
       </w:r>
       <w:r>
         <w:br/>
@@ -5105,15 +3600,7 @@
       </w:r>
       <w:r>
         <w:br/>
-        <w:t xml:space="preserve">                  "</w:t>
-      </w:r>
-      <w:proofErr w:type="spellStart"/>
-      <w:r>
-        <w:t>oic.rule</w:t>
-      </w:r>
-      <w:proofErr w:type="spellEnd"/>
-      <w:r>
-        <w:t>": {</w:t>
+        <w:t xml:space="preserve">                  "oic.rule": {</w:t>
       </w:r>
       <w:r>
         <w:br/>
@@ -5145,15 +3632,7 @@
       </w:r>
       <w:r>
         <w:br/>
-        <w:t xml:space="preserve">                              "</w:t>
-      </w:r>
-      <w:proofErr w:type="spellStart"/>
-      <w:r>
-        <w:t>currentStatus</w:t>
-      </w:r>
-      <w:proofErr w:type="spellEnd"/>
-      <w:r>
-        <w:t>": {</w:t>
+        <w:t xml:space="preserve">                              "currentStatus": {</w:t>
       </w:r>
       <w:r>
         <w:br/>
@@ -5161,15 +3640,7 @@
       </w:r>
       <w:r>
         <w:br/>
-        <w:t xml:space="preserve">                        "description": "</w:t>
-      </w:r>
-      <w:proofErr w:type="spellStart"/>
-      <w:r>
-        <w:t>ReadOnly</w:t>
-      </w:r>
-      <w:proofErr w:type="spellEnd"/>
-      <w:r>
-        <w:t>, the current state, can be one of: enabled, disabled, error"</w:t>
+        <w:t xml:space="preserve">                        "description": "ReadOnly, the current state, can be one of: enabled, disabled, error"</w:t>
       </w:r>
       <w:r>
         <w:br/>
@@ -5204,27 +3675,11 @@
       </w:r>
       <w:r>
         <w:br/>
-        <w:t xml:space="preserve">                        "type": "</w:t>
-      </w:r>
-      <w:proofErr w:type="spellStart"/>
-      <w:r>
-        <w:t>boolean</w:t>
-      </w:r>
-      <w:proofErr w:type="spellEnd"/>
-      <w:r>
-        <w:t>",</w:t>
+        <w:t xml:space="preserve">                        "type": "boolean",</w:t>
       </w:r>
       <w:r>
         <w:br/>
-        <w:t xml:space="preserve">                        "description": "</w:t>
-      </w:r>
-      <w:proofErr w:type="spellStart"/>
-      <w:r>
-        <w:t>Inidcates</w:t>
-      </w:r>
-      <w:proofErr w:type="spellEnd"/>
-      <w:r>
-        <w:t xml:space="preserve"> initiation of test mode for the rule"</w:t>
+        <w:t xml:space="preserve">                        "description": "Inidcates initiation of test mode for the rule"</w:t>
       </w:r>
       <w:r>
         <w:br/>
@@ -5248,15 +3703,7 @@
       </w:r>
       <w:r>
         <w:br/>
-        <w:t xml:space="preserve">                      "</w:t>
-      </w:r>
-      <w:proofErr w:type="spellStart"/>
-      <w:r>
-        <w:t>rts</w:t>
-      </w:r>
-      <w:proofErr w:type="spellEnd"/>
-      <w:r>
-        <w:t>": {</w:t>
+        <w:t xml:space="preserve">                      "rts": {</w:t>
       </w:r>
       <w:r>
         <w:br/>
@@ -5264,15 +3711,7 @@
       </w:r>
       <w:r>
         <w:br/>
-        <w:t xml:space="preserve">                        "description": "</w:t>
-      </w:r>
-      <w:proofErr w:type="spellStart"/>
-      <w:r>
-        <w:t>ReadOnly</w:t>
-      </w:r>
-      <w:proofErr w:type="spellEnd"/>
-      <w:r>
-        <w:t>, Defines the list of allowable resource types in links included in the collection; new links being created can only be from this list"</w:t>
+        <w:t xml:space="preserve">                        "description": "ReadOnly, Defines the list of allowable resource types in links included in the collection; new links being created can only be from this list"</w:t>
       </w:r>
       <w:r>
         <w:br/>
@@ -5300,27 +3739,64 @@
       <w:pPr>
         <w:pStyle w:val="Heading3"/>
       </w:pPr>
-      <w:bookmarkStart w:id="27" w:name="_Toc404072966"/>
+      <w:bookmarkStart w:id="26" w:name="_Toc536092765"/>
       <w:r>
         <w:t>Attribute/Property Definition</w:t>
+      </w:r>
+      <w:bookmarkEnd w:id="26"/>
+    </w:p>
+    <w:p>
+      <w:pPr>
+        <w:pStyle w:val="PARAGRAPH"/>
+      </w:pPr>
+      <w:r>
+        <w:t>Unit, type</w:t>
+      </w:r>
+    </w:p>
+    <w:p>
+      <w:pPr>
+        <w:pStyle w:val="Heading3"/>
+      </w:pPr>
+      <w:bookmarkStart w:id="27" w:name="_Toc536092766"/>
+      <w:r>
+        <w:t>CRUDN Behaviour</w:t>
       </w:r>
       <w:bookmarkEnd w:id="27"/>
     </w:p>
     <w:p>
       <w:pPr>
-        <w:pStyle w:val="PARAGRAPH"/>
-      </w:pPr>
-      <w:r>
-        <w:t>Unit, type</w:t>
-      </w:r>
-    </w:p>
-    <w:p>
-      <w:pPr>
-        <w:pStyle w:val="Heading3"/>
-      </w:pPr>
-      <w:bookmarkStart w:id="28" w:name="_Toc404072967"/>
-      <w:r>
-        <w:t>CRUDN Behaviour</w:t>
+        <w:pStyle w:val="TABLE-title"/>
+      </w:pPr>
+      <w:bookmarkStart w:id="28" w:name="_Toc536092769"/>
+      <w:r>
+        <w:t xml:space="preserve">Table </w:t>
+      </w:r>
+      <w:r>
+        <w:fldChar w:fldCharType="begin"/>
+      </w:r>
+      <w:r>
+        <w:instrText xml:space="preserve"> SEQ Table \* ARABIC </w:instrText>
+      </w:r>
+      <w:r>
+        <w:fldChar w:fldCharType="separate"/>
+      </w:r>
+      <w:r>
+        <w:rPr>
+          <w:noProof/>
+        </w:rPr>
+        <w:t>1</w:t>
+      </w:r>
+      <w:r>
+        <w:fldChar w:fldCharType="end"/>
+      </w:r>
+      <w:r>
+        <w:t xml:space="preserve"> </w:t>
+      </w:r>
+      <w:r>
+        <w:t>–</w:t>
+      </w:r>
+      <w:r>
+        <w:t xml:space="preserve"> Sample Table Title</w:t>
       </w:r>
       <w:bookmarkEnd w:id="28"/>
     </w:p>
@@ -5527,11 +4003,108 @@
       <w:pPr>
         <w:pStyle w:val="Heading3"/>
       </w:pPr>
-      <w:bookmarkStart w:id="29" w:name="_Toc404072968"/>
+      <w:bookmarkStart w:id="29" w:name="_Toc536092767"/>
       <w:r>
         <w:t>Example Representation</w:t>
       </w:r>
       <w:bookmarkEnd w:id="29"/>
+    </w:p>
+    <w:p>
+      <w:pPr>
+        <w:pStyle w:val="PARAGRAPH"/>
+      </w:pPr>
+    </w:p>
+    <w:p>
+      <w:pPr>
+        <w:pStyle w:val="Heading9"/>
+      </w:pPr>
+      <w:r>
+        <w:lastRenderedPageBreak/>
+        <w:t xml:space="preserve"> Resource Models in Annex</w:t>
+      </w:r>
+    </w:p>
+    <w:p>
+      <w:pPr>
+        <w:pStyle w:val="ANNEX-heading1"/>
+      </w:pPr>
+      <w:bookmarkStart w:id="30" w:name="_Toc536092768"/>
+      <w:bookmarkStart w:id="31" w:name="_GoBack"/>
+      <w:bookmarkEnd w:id="31"/>
+      <w:r>
+        <w:t>Sample Heading</w:t>
+      </w:r>
+      <w:bookmarkEnd w:id="30"/>
+    </w:p>
+    <w:p>
+      <w:pPr>
+        <w:pStyle w:val="TABLE-title"/>
+      </w:pPr>
+      <w:bookmarkStart w:id="32" w:name="_Toc536092770"/>
+      <w:r>
+        <w:t xml:space="preserve">Table </w:t>
+      </w:r>
+      <w:r>
+        <w:fldChar w:fldCharType="begin"/>
+      </w:r>
+      <w:r>
+        <w:instrText xml:space="preserve"> STYLEREF 9 \s </w:instrText>
+      </w:r>
+      <w:r>
+        <w:fldChar w:fldCharType="separate"/>
+      </w:r>
+      <w:r>
+        <w:rPr>
+          <w:noProof/>
+        </w:rPr>
+        <w:t>A</w:t>
+      </w:r>
+      <w:r>
+        <w:fldChar w:fldCharType="end"/>
+      </w:r>
+      <w:r>
+        <w:t>.</w:t>
+      </w:r>
+      <w:r>
+        <w:fldChar w:fldCharType="begin"/>
+      </w:r>
+      <w:r>
+        <w:instrText xml:space="preserve"> SEQ Table-Annex \* ARABIC \s 9 </w:instrText>
+      </w:r>
+      <w:r>
+        <w:fldChar w:fldCharType="separate"/>
+      </w:r>
+      <w:r>
+        <w:rPr>
+          <w:noProof/>
+        </w:rPr>
+        <w:t>1</w:t>
+      </w:r>
+      <w:r>
+        <w:fldChar w:fldCharType="end"/>
+      </w:r>
+      <w:r>
+        <w:t xml:space="preserve"> </w:t>
+      </w:r>
+      <w:r>
+        <w:t>–</w:t>
+      </w:r>
+      <w:r>
+        <w:t xml:space="preserve"> Sample Table Title</w:t>
+      </w:r>
+      <w:bookmarkEnd w:id="32"/>
+      <w:r>
+        <w:t xml:space="preserve"> </w:t>
+      </w:r>
+    </w:p>
+    <w:p>
+      <w:pPr>
+        <w:pStyle w:val="PARAGRAPH"/>
+      </w:pPr>
+    </w:p>
+    <w:p>
+      <w:pPr>
+        <w:pStyle w:val="PARAGRAPH"/>
+      </w:pPr>
     </w:p>
     <w:p>
       <w:pPr>
@@ -5552,7 +4125,7 @@
 </file>
 
 <file path=word/comments.xml><?xml version="1.0" encoding="utf-8"?>
-<w:comments xmlns:wpc="http://schemas.microsoft.com/office/word/2010/wordprocessingCanvas" xmlns:mc="http://schemas.openxmlformats.org/markup-compatibility/2006" xmlns:o="urn:schemas-microsoft-com:office:office" xmlns:r="http://schemas.openxmlformats.org/officeDocument/2006/relationships" xmlns:m="http://schemas.openxmlformats.org/officeDocument/2006/math" xmlns:v="urn:schemas-microsoft-com:vml" xmlns:wp14="http://schemas.microsoft.com/office/word/2010/wordprocessingDrawing" xmlns:wp="http://schemas.openxmlformats.org/drawingml/2006/wordprocessingDrawing" xmlns:w10="urn:schemas-microsoft-com:office:word" xmlns:w="http://schemas.openxmlformats.org/wordprocessingml/2006/main" xmlns:w14="http://schemas.microsoft.com/office/word/2010/wordml" xmlns:w15="http://schemas.microsoft.com/office/word/2012/wordml" xmlns:wpg="http://schemas.microsoft.com/office/word/2010/wordprocessingGroup" xmlns:wpi="http://schemas.microsoft.com/office/word/2010/wordprocessingInk" xmlns:wne="http://schemas.microsoft.com/office/word/2006/wordml" xmlns:wps="http://schemas.microsoft.com/office/word/2010/wordprocessingShape" mc:Ignorable="w14 w15 wp14">
+<w:comments xmlns:wpc="http://schemas.microsoft.com/office/word/2010/wordprocessingCanvas" xmlns:cx="http://schemas.microsoft.com/office/drawing/2014/chartex" xmlns:cx1="http://schemas.microsoft.com/office/drawing/2015/9/8/chartex" xmlns:mc="http://schemas.openxmlformats.org/markup-compatibility/2006" xmlns:o="urn:schemas-microsoft-com:office:office" xmlns:r="http://schemas.openxmlformats.org/officeDocument/2006/relationships" xmlns:m="http://schemas.openxmlformats.org/officeDocument/2006/math" xmlns:v="urn:schemas-microsoft-com:vml" xmlns:wp14="http://schemas.microsoft.com/office/word/2010/wordprocessingDrawing" xmlns:wp="http://schemas.openxmlformats.org/drawingml/2006/wordprocessingDrawing" xmlns:w10="urn:schemas-microsoft-com:office:word" xmlns:w="http://schemas.openxmlformats.org/wordprocessingml/2006/main" xmlns:w14="http://schemas.microsoft.com/office/word/2010/wordml" xmlns:w15="http://schemas.microsoft.com/office/word/2012/wordml" xmlns:w16se="http://schemas.microsoft.com/office/word/2015/wordml/symex" xmlns:wpg="http://schemas.microsoft.com/office/word/2010/wordprocessingGroup" xmlns:wpi="http://schemas.microsoft.com/office/word/2010/wordprocessingInk" xmlns:wne="http://schemas.microsoft.com/office/word/2006/wordml" xmlns:wps="http://schemas.microsoft.com/office/word/2010/wordprocessingShape" mc:Ignorable="w14 w15 w16se wp14">
   <w:comment w:id="4" w:author="Bardini, Richard A" w:date="2014-08-15T19:56:00Z" w:initials="BRA">
     <w:p>
       <w:pPr>
@@ -5573,13 +4146,13 @@
 </file>
 
 <file path=word/commentsExtended.xml><?xml version="1.0" encoding="utf-8"?>
-<w15:commentsEx xmlns:wpc="http://schemas.microsoft.com/office/word/2010/wordprocessingCanvas" xmlns:mc="http://schemas.openxmlformats.org/markup-compatibility/2006" xmlns:o="urn:schemas-microsoft-com:office:office" xmlns:r="http://schemas.openxmlformats.org/officeDocument/2006/relationships" xmlns:m="http://schemas.openxmlformats.org/officeDocument/2006/math" xmlns:v="urn:schemas-microsoft-com:vml" xmlns:wp14="http://schemas.microsoft.com/office/word/2010/wordprocessingDrawing" xmlns:wp="http://schemas.openxmlformats.org/drawingml/2006/wordprocessingDrawing" xmlns:w10="urn:schemas-microsoft-com:office:word" xmlns:w="http://schemas.openxmlformats.org/wordprocessingml/2006/main" xmlns:w14="http://schemas.microsoft.com/office/word/2010/wordml" xmlns:w15="http://schemas.microsoft.com/office/word/2012/wordml" xmlns:wpg="http://schemas.microsoft.com/office/word/2010/wordprocessingGroup" xmlns:wpi="http://schemas.microsoft.com/office/word/2010/wordprocessingInk" xmlns:wne="http://schemas.microsoft.com/office/word/2006/wordml" xmlns:wps="http://schemas.microsoft.com/office/word/2010/wordprocessingShape" mc:Ignorable="w14 w15 wp14">
+<w15:commentsEx xmlns:wpc="http://schemas.microsoft.com/office/word/2010/wordprocessingCanvas" xmlns:cx="http://schemas.microsoft.com/office/drawing/2014/chartex" xmlns:cx1="http://schemas.microsoft.com/office/drawing/2015/9/8/chartex" xmlns:mc="http://schemas.openxmlformats.org/markup-compatibility/2006" xmlns:o="urn:schemas-microsoft-com:office:office" xmlns:r="http://schemas.openxmlformats.org/officeDocument/2006/relationships" xmlns:m="http://schemas.openxmlformats.org/officeDocument/2006/math" xmlns:v="urn:schemas-microsoft-com:vml" xmlns:wp14="http://schemas.microsoft.com/office/word/2010/wordprocessingDrawing" xmlns:wp="http://schemas.openxmlformats.org/drawingml/2006/wordprocessingDrawing" xmlns:w10="urn:schemas-microsoft-com:office:word" xmlns:w="http://schemas.openxmlformats.org/wordprocessingml/2006/main" xmlns:w14="http://schemas.microsoft.com/office/word/2010/wordml" xmlns:w15="http://schemas.microsoft.com/office/word/2012/wordml" xmlns:w16se="http://schemas.microsoft.com/office/word/2015/wordml/symex" xmlns:wpg="http://schemas.microsoft.com/office/word/2010/wordprocessingGroup" xmlns:wpi="http://schemas.microsoft.com/office/word/2010/wordprocessingInk" xmlns:wne="http://schemas.microsoft.com/office/word/2006/wordml" xmlns:wps="http://schemas.microsoft.com/office/word/2010/wordprocessingShape" mc:Ignorable="w14 w15 w16se wp14">
   <w15:commentEx w15:paraId="241E8986" w15:done="0"/>
 </w15:commentsEx>
 </file>
 
 <file path=word/endnotes.xml><?xml version="1.0" encoding="utf-8"?>
-<w:endnotes xmlns:wpc="http://schemas.microsoft.com/office/word/2010/wordprocessingCanvas" xmlns:mc="http://schemas.openxmlformats.org/markup-compatibility/2006" xmlns:o="urn:schemas-microsoft-com:office:office" xmlns:r="http://schemas.openxmlformats.org/officeDocument/2006/relationships" xmlns:m="http://schemas.openxmlformats.org/officeDocument/2006/math" xmlns:v="urn:schemas-microsoft-com:vml" xmlns:wp14="http://schemas.microsoft.com/office/word/2010/wordprocessingDrawing" xmlns:wp="http://schemas.openxmlformats.org/drawingml/2006/wordprocessingDrawing" xmlns:w10="urn:schemas-microsoft-com:office:word" xmlns:w="http://schemas.openxmlformats.org/wordprocessingml/2006/main" xmlns:w14="http://schemas.microsoft.com/office/word/2010/wordml" xmlns:w15="http://schemas.microsoft.com/office/word/2012/wordml" xmlns:wpg="http://schemas.microsoft.com/office/word/2010/wordprocessingGroup" xmlns:wpi="http://schemas.microsoft.com/office/word/2010/wordprocessingInk" xmlns:wne="http://schemas.microsoft.com/office/word/2006/wordml" xmlns:wps="http://schemas.microsoft.com/office/word/2010/wordprocessingShape" mc:Ignorable="w14 w15 wp14">
+<w:endnotes xmlns:wpc="http://schemas.microsoft.com/office/word/2010/wordprocessingCanvas" xmlns:cx="http://schemas.microsoft.com/office/drawing/2014/chartex" xmlns:cx1="http://schemas.microsoft.com/office/drawing/2015/9/8/chartex" xmlns:mc="http://schemas.openxmlformats.org/markup-compatibility/2006" xmlns:o="urn:schemas-microsoft-com:office:office" xmlns:r="http://schemas.openxmlformats.org/officeDocument/2006/relationships" xmlns:m="http://schemas.openxmlformats.org/officeDocument/2006/math" xmlns:v="urn:schemas-microsoft-com:vml" xmlns:wp14="http://schemas.microsoft.com/office/word/2010/wordprocessingDrawing" xmlns:wp="http://schemas.openxmlformats.org/drawingml/2006/wordprocessingDrawing" xmlns:w10="urn:schemas-microsoft-com:office:word" xmlns:w="http://schemas.openxmlformats.org/wordprocessingml/2006/main" xmlns:w14="http://schemas.microsoft.com/office/word/2010/wordml" xmlns:w15="http://schemas.microsoft.com/office/word/2012/wordml" xmlns:w16se="http://schemas.microsoft.com/office/word/2015/wordml/symex" xmlns:wpg="http://schemas.microsoft.com/office/word/2010/wordprocessingGroup" xmlns:wpi="http://schemas.microsoft.com/office/word/2010/wordprocessingInk" xmlns:wne="http://schemas.microsoft.com/office/word/2006/wordml" xmlns:wps="http://schemas.microsoft.com/office/word/2010/wordprocessingShape" mc:Ignorable="w14 w15 w16se wp14">
   <w:endnote w:type="separator" w:id="-1">
     <w:p>
       <w:r>
@@ -5598,7 +4171,7 @@
 </file>
 
 <file path=word/footnotes.xml><?xml version="1.0" encoding="utf-8"?>
-<w:footnotes xmlns:wpc="http://schemas.microsoft.com/office/word/2010/wordprocessingCanvas" xmlns:mc="http://schemas.openxmlformats.org/markup-compatibility/2006" xmlns:o="urn:schemas-microsoft-com:office:office" xmlns:r="http://schemas.openxmlformats.org/officeDocument/2006/relationships" xmlns:m="http://schemas.openxmlformats.org/officeDocument/2006/math" xmlns:v="urn:schemas-microsoft-com:vml" xmlns:wp14="http://schemas.microsoft.com/office/word/2010/wordprocessingDrawing" xmlns:wp="http://schemas.openxmlformats.org/drawingml/2006/wordprocessingDrawing" xmlns:w10="urn:schemas-microsoft-com:office:word" xmlns:w="http://schemas.openxmlformats.org/wordprocessingml/2006/main" xmlns:w14="http://schemas.microsoft.com/office/word/2010/wordml" xmlns:w15="http://schemas.microsoft.com/office/word/2012/wordml" xmlns:wpg="http://schemas.microsoft.com/office/word/2010/wordprocessingGroup" xmlns:wpi="http://schemas.microsoft.com/office/word/2010/wordprocessingInk" xmlns:wne="http://schemas.microsoft.com/office/word/2006/wordml" xmlns:wps="http://schemas.microsoft.com/office/word/2010/wordprocessingShape" mc:Ignorable="w14 w15 wp14">
+<w:footnotes xmlns:wpc="http://schemas.microsoft.com/office/word/2010/wordprocessingCanvas" xmlns:cx="http://schemas.microsoft.com/office/drawing/2014/chartex" xmlns:cx1="http://schemas.microsoft.com/office/drawing/2015/9/8/chartex" xmlns:mc="http://schemas.openxmlformats.org/markup-compatibility/2006" xmlns:o="urn:schemas-microsoft-com:office:office" xmlns:r="http://schemas.openxmlformats.org/officeDocument/2006/relationships" xmlns:m="http://schemas.openxmlformats.org/officeDocument/2006/math" xmlns:v="urn:schemas-microsoft-com:vml" xmlns:wp14="http://schemas.microsoft.com/office/word/2010/wordprocessingDrawing" xmlns:wp="http://schemas.openxmlformats.org/drawingml/2006/wordprocessingDrawing" xmlns:w10="urn:schemas-microsoft-com:office:word" xmlns:w="http://schemas.openxmlformats.org/wordprocessingml/2006/main" xmlns:w14="http://schemas.microsoft.com/office/word/2010/wordml" xmlns:w15="http://schemas.microsoft.com/office/word/2012/wordml" xmlns:w16se="http://schemas.microsoft.com/office/word/2015/wordml/symex" xmlns:wpg="http://schemas.microsoft.com/office/word/2010/wordprocessingGroup" xmlns:wpi="http://schemas.microsoft.com/office/word/2010/wordprocessingInk" xmlns:wne="http://schemas.microsoft.com/office/word/2006/wordml" xmlns:wps="http://schemas.microsoft.com/office/word/2010/wordprocessingShape" mc:Ignorable="w14 w15 w16se wp14">
   <w:footnote w:type="separator" w:id="-1">
     <w:p>
       <w:r>
@@ -5617,7 +4190,7 @@
 </file>
 
 <file path=word/header1.xml><?xml version="1.0" encoding="utf-8"?>
-<w:hdr xmlns:wpc="http://schemas.microsoft.com/office/word/2010/wordprocessingCanvas" xmlns:mc="http://schemas.openxmlformats.org/markup-compatibility/2006" xmlns:o="urn:schemas-microsoft-com:office:office" xmlns:r="http://schemas.openxmlformats.org/officeDocument/2006/relationships" xmlns:m="http://schemas.openxmlformats.org/officeDocument/2006/math" xmlns:v="urn:schemas-microsoft-com:vml" xmlns:wp14="http://schemas.microsoft.com/office/word/2010/wordprocessingDrawing" xmlns:wp="http://schemas.openxmlformats.org/drawingml/2006/wordprocessingDrawing" xmlns:w10="urn:schemas-microsoft-com:office:word" xmlns:w="http://schemas.openxmlformats.org/wordprocessingml/2006/main" xmlns:w14="http://schemas.microsoft.com/office/word/2010/wordml" xmlns:w15="http://schemas.microsoft.com/office/word/2012/wordml" xmlns:wpg="http://schemas.microsoft.com/office/word/2010/wordprocessingGroup" xmlns:wpi="http://schemas.microsoft.com/office/word/2010/wordprocessingInk" xmlns:wne="http://schemas.microsoft.com/office/word/2006/wordml" xmlns:wps="http://schemas.microsoft.com/office/word/2010/wordprocessingShape" mc:Ignorable="w14 w15 wp14">
+<w:hdr xmlns:wpc="http://schemas.microsoft.com/office/word/2010/wordprocessingCanvas" xmlns:cx="http://schemas.microsoft.com/office/drawing/2014/chartex" xmlns:cx1="http://schemas.microsoft.com/office/drawing/2015/9/8/chartex" xmlns:mc="http://schemas.openxmlformats.org/markup-compatibility/2006" xmlns:o="urn:schemas-microsoft-com:office:office" xmlns:r="http://schemas.openxmlformats.org/officeDocument/2006/relationships" xmlns:m="http://schemas.openxmlformats.org/officeDocument/2006/math" xmlns:v="urn:schemas-microsoft-com:vml" xmlns:wp14="http://schemas.microsoft.com/office/word/2010/wordprocessingDrawing" xmlns:wp="http://schemas.openxmlformats.org/drawingml/2006/wordprocessingDrawing" xmlns:w10="urn:schemas-microsoft-com:office:word" xmlns:w="http://schemas.openxmlformats.org/wordprocessingml/2006/main" xmlns:w14="http://schemas.microsoft.com/office/word/2010/wordml" xmlns:w15="http://schemas.microsoft.com/office/word/2012/wordml" xmlns:w16se="http://schemas.microsoft.com/office/word/2015/wordml/symex" xmlns:wpg="http://schemas.microsoft.com/office/word/2010/wordprocessingGroup" xmlns:wpi="http://schemas.microsoft.com/office/word/2010/wordprocessingInk" xmlns:wne="http://schemas.microsoft.com/office/word/2006/wordml" xmlns:wps="http://schemas.microsoft.com/office/word/2010/wordprocessingShape" mc:Ignorable="w14 w15 w16se wp14">
   <w:sdt>
     <w:sdtPr>
       <w:id w:val="-506827785"/>
@@ -5676,7 +4249,7 @@
 </file>
 
 <file path=word/numbering.xml><?xml version="1.0" encoding="utf-8"?>
-<w:numbering xmlns:wpc="http://schemas.microsoft.com/office/word/2010/wordprocessingCanvas" xmlns:mc="http://schemas.openxmlformats.org/markup-compatibility/2006" xmlns:o="urn:schemas-microsoft-com:office:office" xmlns:r="http://schemas.openxmlformats.org/officeDocument/2006/relationships" xmlns:m="http://schemas.openxmlformats.org/officeDocument/2006/math" xmlns:v="urn:schemas-microsoft-com:vml" xmlns:wp14="http://schemas.microsoft.com/office/word/2010/wordprocessingDrawing" xmlns:wp="http://schemas.openxmlformats.org/drawingml/2006/wordprocessingDrawing" xmlns:w10="urn:schemas-microsoft-com:office:word" xmlns:w="http://schemas.openxmlformats.org/wordprocessingml/2006/main" xmlns:w14="http://schemas.microsoft.com/office/word/2010/wordml" xmlns:w15="http://schemas.microsoft.com/office/word/2012/wordml" xmlns:wpg="http://schemas.microsoft.com/office/word/2010/wordprocessingGroup" xmlns:wpi="http://schemas.microsoft.com/office/word/2010/wordprocessingInk" xmlns:wne="http://schemas.microsoft.com/office/word/2006/wordml" xmlns:wps="http://schemas.microsoft.com/office/word/2010/wordprocessingShape" mc:Ignorable="w14 w15 wp14">
+<w:numbering xmlns:wpc="http://schemas.microsoft.com/office/word/2010/wordprocessingCanvas" xmlns:cx="http://schemas.microsoft.com/office/drawing/2014/chartex" xmlns:cx1="http://schemas.microsoft.com/office/drawing/2015/9/8/chartex" xmlns:mc="http://schemas.openxmlformats.org/markup-compatibility/2006" xmlns:o="urn:schemas-microsoft-com:office:office" xmlns:r="http://schemas.openxmlformats.org/officeDocument/2006/relationships" xmlns:m="http://schemas.openxmlformats.org/officeDocument/2006/math" xmlns:v="urn:schemas-microsoft-com:vml" xmlns:wp14="http://schemas.microsoft.com/office/word/2010/wordprocessingDrawing" xmlns:wp="http://schemas.openxmlformats.org/drawingml/2006/wordprocessingDrawing" xmlns:w10="urn:schemas-microsoft-com:office:word" xmlns:w="http://schemas.openxmlformats.org/wordprocessingml/2006/main" xmlns:w14="http://schemas.microsoft.com/office/word/2010/wordml" xmlns:w15="http://schemas.microsoft.com/office/word/2012/wordml" xmlns:w16se="http://schemas.microsoft.com/office/word/2015/wordml/symex" xmlns:wpg="http://schemas.microsoft.com/office/word/2010/wordprocessingGroup" xmlns:wpi="http://schemas.microsoft.com/office/word/2010/wordprocessingInk" xmlns:wne="http://schemas.microsoft.com/office/word/2006/wordml" xmlns:wps="http://schemas.microsoft.com/office/word/2010/wordprocessingShape" mc:Ignorable="w14 w15 w16se wp14">
   <w:abstractNum w:abstractNumId="0" w15:restartNumberingAfterBreak="0">
     <w:nsid w:val="03A62A85"/>
     <w:multiLevelType w:val="singleLevel"/>
@@ -7205,7 +5778,6 @@
     <w:lvl w:ilvl="8">
       <w:start w:val="1"/>
       <w:numFmt w:val="decimal"/>
-      <w:pStyle w:val="Heading9"/>
       <w:lvlText w:val="%1.%2.%3.%4.%5.%6.%7.%8.%9"/>
       <w:lvlJc w:val="left"/>
       <w:pPr>
@@ -9053,12 +7625,111 @@
       <w:startOverride w:val="1"/>
     </w:lvlOverride>
   </w:num>
+  <w:num w:numId="43">
+    <w:abstractNumId w:val="3"/>
+    <w:lvlOverride w:ilvl="0">
+      <w:lvl w:ilvl="0">
+        <w:start w:val="1"/>
+        <w:numFmt w:val="upperLetter"/>
+        <w:pStyle w:val="ANNEXtitle"/>
+        <w:suff w:val="nothing"/>
+        <w:lvlText w:val="Annex %1"/>
+        <w:lvlJc w:val="center"/>
+        <w:pPr>
+          <w:ind w:left="3990" w:firstLine="510"/>
+        </w:pPr>
+        <w:rPr>
+          <w:b w:val="0"/>
+          <w:bCs w:val="0"/>
+          <w:i w:val="0"/>
+          <w:iCs w:val="0"/>
+          <w:caps w:val="0"/>
+          <w:smallCaps w:val="0"/>
+          <w:strike w:val="0"/>
+          <w:dstrike w:val="0"/>
+          <w:outline w:val="0"/>
+          <w:shadow w:val="0"/>
+          <w:emboss w:val="0"/>
+          <w:imprint w:val="0"/>
+          <w:noProof w:val="0"/>
+          <w:vanish w:val="0"/>
+          <w:spacing w:val="0"/>
+          <w:kern w:val="0"/>
+          <w:position w:val="0"/>
+          <w:u w:val="none"/>
+          <w:effect w:val="none"/>
+          <w:vertAlign w:val="baseline"/>
+          <w:em w:val="none"/>
+          <w:specVanish w:val="0"/>
+          <w14:glow w14:rad="0">
+            <w14:srgbClr w14:val="000000"/>
+          </w14:glow>
+          <w14:shadow w14:blurRad="0" w14:dist="0" w14:dir="0" w14:sx="0" w14:sy="0" w14:kx="0" w14:ky="0" w14:algn="none">
+            <w14:srgbClr w14:val="000000"/>
+          </w14:shadow>
+          <w14:reflection w14:blurRad="0" w14:stA="0" w14:stPos="0" w14:endA="0" w14:endPos="0" w14:dist="0" w14:dir="0" w14:fadeDir="0" w14:sx="0" w14:sy="0" w14:kx="0" w14:ky="0" w14:algn="none"/>
+          <w14:textOutline w14:w="0" w14:cap="rnd" w14:cmpd="sng" w14:algn="ctr">
+            <w14:noFill/>
+            <w14:prstDash w14:val="solid"/>
+            <w14:bevel/>
+          </w14:textOutline>
+          <w14:scene3d>
+            <w14:camera w14:prst="orthographicFront"/>
+            <w14:lightRig w14:rig="threePt" w14:dir="t">
+              <w14:rot w14:lat="0" w14:lon="0" w14:rev="0"/>
+            </w14:lightRig>
+          </w14:scene3d>
+          <w14:props3d w14:extrusionH="0" w14:contourW="0" w14:prstMaterial="none"/>
+          <w14:ligatures w14:val="none"/>
+          <w14:numForm w14:val="default"/>
+          <w14:numSpacing w14:val="default"/>
+          <w14:stylisticSets/>
+          <w14:cntxtAlts w14:val="0"/>
+        </w:rPr>
+      </w:lvl>
+    </w:lvlOverride>
+    <w:lvlOverride w:ilvl="1">
+      <w:lvl w:ilvl="1">
+        <w:start w:val="1"/>
+        <w:numFmt w:val="decimal"/>
+        <w:pStyle w:val="ANNEX-heading1"/>
+        <w:lvlText w:val="%1.%2"/>
+        <w:lvlJc w:val="left"/>
+        <w:pPr>
+          <w:tabs>
+            <w:tab w:val="num" w:pos="4670"/>
+          </w:tabs>
+          <w:ind w:left="4670" w:hanging="680"/>
+        </w:pPr>
+        <w:rPr>
+          <w:rFonts w:hint="default"/>
+        </w:rPr>
+      </w:lvl>
+    </w:lvlOverride>
+    <w:lvlOverride w:ilvl="8">
+      <w:lvl w:ilvl="8">
+        <w:start w:val="1"/>
+        <w:numFmt w:val="decimal"/>
+        <w:lvlText w:val="%1.%2.%3.%4.%5.%6.%7.%8.%9"/>
+        <w:lvlJc w:val="left"/>
+        <w:pPr>
+          <w:tabs>
+            <w:tab w:val="num" w:pos="4444"/>
+          </w:tabs>
+          <w:ind w:left="3990" w:firstLine="454"/>
+        </w:pPr>
+        <w:rPr>
+          <w:rFonts w:hint="default"/>
+        </w:rPr>
+      </w:lvl>
+    </w:lvlOverride>
+  </w:num>
   <w:numIdMacAtCleanup w:val="42"/>
 </w:numbering>
 </file>
 
 <file path=word/people.xml><?xml version="1.0" encoding="utf-8"?>
-<w15:people xmlns:wpc="http://schemas.microsoft.com/office/word/2010/wordprocessingCanvas" xmlns:mc="http://schemas.openxmlformats.org/markup-compatibility/2006" xmlns:o="urn:schemas-microsoft-com:office:office" xmlns:r="http://schemas.openxmlformats.org/officeDocument/2006/relationships" xmlns:m="http://schemas.openxmlformats.org/officeDocument/2006/math" xmlns:v="urn:schemas-microsoft-com:vml" xmlns:wp14="http://schemas.microsoft.com/office/word/2010/wordprocessingDrawing" xmlns:wp="http://schemas.openxmlformats.org/drawingml/2006/wordprocessingDrawing" xmlns:w10="urn:schemas-microsoft-com:office:word" xmlns:w="http://schemas.openxmlformats.org/wordprocessingml/2006/main" xmlns:w14="http://schemas.microsoft.com/office/word/2010/wordml" xmlns:w15="http://schemas.microsoft.com/office/word/2012/wordml" xmlns:wpg="http://schemas.microsoft.com/office/word/2010/wordprocessingGroup" xmlns:wpi="http://schemas.microsoft.com/office/word/2010/wordprocessingInk" xmlns:wne="http://schemas.microsoft.com/office/word/2006/wordml" xmlns:wps="http://schemas.microsoft.com/office/word/2010/wordprocessingShape" mc:Ignorable="w14 w15 wp14">
+<w15:people xmlns:wpc="http://schemas.microsoft.com/office/word/2010/wordprocessingCanvas" xmlns:cx="http://schemas.microsoft.com/office/drawing/2014/chartex" xmlns:cx1="http://schemas.microsoft.com/office/drawing/2015/9/8/chartex" xmlns:mc="http://schemas.openxmlformats.org/markup-compatibility/2006" xmlns:o="urn:schemas-microsoft-com:office:office" xmlns:r="http://schemas.openxmlformats.org/officeDocument/2006/relationships" xmlns:m="http://schemas.openxmlformats.org/officeDocument/2006/math" xmlns:v="urn:schemas-microsoft-com:vml" xmlns:wp14="http://schemas.microsoft.com/office/word/2010/wordprocessingDrawing" xmlns:wp="http://schemas.openxmlformats.org/drawingml/2006/wordprocessingDrawing" xmlns:w10="urn:schemas-microsoft-com:office:word" xmlns:w="http://schemas.openxmlformats.org/wordprocessingml/2006/main" xmlns:w14="http://schemas.microsoft.com/office/word/2010/wordml" xmlns:w15="http://schemas.microsoft.com/office/word/2012/wordml" xmlns:w16se="http://schemas.microsoft.com/office/word/2015/wordml/symex" xmlns:wpg="http://schemas.microsoft.com/office/word/2010/wordprocessingGroup" xmlns:wpi="http://schemas.microsoft.com/office/word/2010/wordprocessingInk" xmlns:wne="http://schemas.microsoft.com/office/word/2006/wordml" xmlns:wps="http://schemas.microsoft.com/office/word/2010/wordprocessingShape" mc:Ignorable="w14 w15 w16se wp14">
   <w15:person w15:author="Bardini, Richard A">
     <w15:presenceInfo w15:providerId="AD" w15:userId="S-1-5-21-725345543-602162358-527237240-1992276"/>
   </w15:person>
@@ -9066,7 +7737,7 @@
 </file>
 
 <file path=word/styles.xml><?xml version="1.0" encoding="utf-8"?>
-<w:styles xmlns:mc="http://schemas.openxmlformats.org/markup-compatibility/2006" xmlns:r="http://schemas.openxmlformats.org/officeDocument/2006/relationships" xmlns:w="http://schemas.openxmlformats.org/wordprocessingml/2006/main" xmlns:w14="http://schemas.microsoft.com/office/word/2010/wordml" xmlns:w15="http://schemas.microsoft.com/office/word/2012/wordml" mc:Ignorable="w14 w15">
+<w:styles xmlns:mc="http://schemas.openxmlformats.org/markup-compatibility/2006" xmlns:r="http://schemas.openxmlformats.org/officeDocument/2006/relationships" xmlns:w="http://schemas.openxmlformats.org/wordprocessingml/2006/main" xmlns:w14="http://schemas.microsoft.com/office/word/2010/wordml" xmlns:w15="http://schemas.microsoft.com/office/word/2012/wordml" xmlns:w16se="http://schemas.microsoft.com/office/word/2015/wordml/symex" mc:Ignorable="w14 w15 w16se">
   <w:docDefaults>
     <w:rPrDefault>
       <w:rPr>
@@ -9600,17 +8271,18 @@
   </w:style>
   <w:style w:type="paragraph" w:styleId="Heading9">
     <w:name w:val="heading 9"/>
-    <w:basedOn w:val="Heading8"/>
+    <w:basedOn w:val="ANNEXtitle"/>
     <w:next w:val="PARAGRAPH"/>
     <w:link w:val="Heading9Char"/>
     <w:qFormat/>
-    <w:rsid w:val="00583010"/>
-    <w:pPr>
-      <w:numPr>
-        <w:ilvl w:val="8"/>
-      </w:numPr>
+    <w:rsid w:val="00360746"/>
+    <w:pPr>
+      <w:ind w:left="0" w:firstLine="0"/>
       <w:outlineLvl w:val="8"/>
     </w:pPr>
+    <w:rPr>
+      <w:lang w:val="en-GB"/>
+    </w:rPr>
   </w:style>
   <w:style w:type="character" w:default="1" w:styleId="DefaultParagraphFont">
     <w:name w:val="Default Paragraph Font"/>
@@ -9761,14 +8433,14 @@
     <w:name w:val="Heading 9 Char"/>
     <w:basedOn w:val="DefaultParagraphFont"/>
     <w:link w:val="Heading9"/>
-    <w:rsid w:val="00C465F1"/>
+    <w:rsid w:val="00360746"/>
     <w:rPr>
       <w:rFonts w:ascii="Arial" w:eastAsia="Times New Roman" w:hAnsi="Arial" w:cs="Arial"/>
       <w:b/>
       <w:bCs/>
       <w:spacing w:val="8"/>
-      <w:sz w:val="20"/>
-      <w:szCs w:val="20"/>
+      <w:sz w:val="24"/>
+      <w:szCs w:val="24"/>
       <w:lang w:val="en-GB" w:eastAsia="zh-CN"/>
     </w:rPr>
   </w:style>
@@ -10173,7 +8845,7 @@
     <w:pPr>
       <w:pageBreakBefore/>
       <w:numPr>
-        <w:numId w:val="10"/>
+        <w:numId w:val="43"/>
       </w:numPr>
       <w:spacing w:after="200"/>
       <w:outlineLvl w:val="0"/>
@@ -10200,12 +8872,17 @@
     <w:basedOn w:val="Heading1"/>
     <w:next w:val="PARAGRAPH"/>
     <w:qFormat/>
-    <w:rsid w:val="00583010"/>
+    <w:rsid w:val="008C4E00"/>
     <w:pPr>
       <w:numPr>
         <w:ilvl w:val="1"/>
-        <w:numId w:val="10"/>
+        <w:numId w:val="43"/>
       </w:numPr>
+      <w:tabs>
+        <w:tab w:val="clear" w:pos="4670"/>
+        <w:tab w:val="num" w:pos="540"/>
+      </w:tabs>
+      <w:ind w:hanging="4670"/>
       <w:outlineLvl w:val="1"/>
     </w:pPr>
   </w:style>
@@ -10526,7 +9203,6 @@
     <w:name w:val="table of figures"/>
     <w:basedOn w:val="TOC1"/>
     <w:uiPriority w:val="99"/>
-    <w:semiHidden/>
     <w:rsid w:val="00583010"/>
     <w:pPr>
       <w:ind w:left="0" w:firstLine="0"/>
@@ -10596,7 +9272,7 @@
     <w:pPr>
       <w:numPr>
         <w:ilvl w:val="2"/>
-        <w:numId w:val="10"/>
+        <w:numId w:val="43"/>
       </w:numPr>
       <w:outlineLvl w:val="2"/>
     </w:pPr>
@@ -10609,7 +9285,7 @@
     <w:pPr>
       <w:numPr>
         <w:ilvl w:val="3"/>
-        <w:numId w:val="10"/>
+        <w:numId w:val="43"/>
       </w:numPr>
       <w:outlineLvl w:val="3"/>
     </w:pPr>
@@ -10622,7 +9298,7 @@
     <w:pPr>
       <w:numPr>
         <w:ilvl w:val="4"/>
-        <w:numId w:val="10"/>
+        <w:numId w:val="43"/>
       </w:numPr>
       <w:outlineLvl w:val="4"/>
     </w:pPr>
@@ -10635,7 +9311,7 @@
     <w:pPr>
       <w:numPr>
         <w:ilvl w:val="5"/>
-        <w:numId w:val="10"/>
+        <w:numId w:val="43"/>
       </w:numPr>
       <w:outlineLvl w:val="5"/>
     </w:pPr>
@@ -12144,7 +10820,7 @@
 </file>
 
 <file path=customXml/itemProps1.xml><?xml version="1.0" encoding="utf-8"?>
-<ds:datastoreItem xmlns:ds="http://schemas.openxmlformats.org/officeDocument/2006/customXml" ds:itemID="{3108A4D8-D9F5-44A0-A65F-5DF4030A093F}">
+<ds:datastoreItem xmlns:ds="http://schemas.openxmlformats.org/officeDocument/2006/customXml" ds:itemID="{EA769325-A255-4B1D-BFB6-EFBBDE6E4AA2}">
   <ds:schemaRefs>
     <ds:schemaRef ds:uri="http://schemas.openxmlformats.org/officeDocument/2006/bibliography"/>
   </ds:schemaRefs>

</xml_diff>